<commit_message>
Fin preprocesamiento | Inicios Hu
</commit_message>
<xml_diff>
--- a/Notas.docx
+++ b/Notas.docx
@@ -2065,6 +2065,15 @@
           <w:szCs w:val="24"/>
         </w:rPr>
       </w:pPr>
+      <w:r>
+        <w:rPr>
+          <w:rFonts w:ascii="Arial" w:hAnsi="Arial" w:cs="Arial"/>
+          <w:sz w:val="24"/>
+          <w:szCs w:val="24"/>
+        </w:rPr>
+        <w:lastRenderedPageBreak/>
+        <w:t>Duda:</w:t>
+      </w:r>
     </w:p>
     <w:p>
       <w:pPr>
@@ -2075,6 +2084,130 @@
           <w:szCs w:val="24"/>
         </w:rPr>
       </w:pPr>
+      <w:r>
+        <w:rPr>
+          <w:rFonts w:ascii="Arial" w:hAnsi="Arial" w:cs="Arial"/>
+          <w:sz w:val="24"/>
+          <w:szCs w:val="24"/>
+        </w:rPr>
+        <w:t>¿debe verse llena?</w:t>
+      </w:r>
+    </w:p>
+    <w:p>
+      <w:pPr>
+        <w:spacing w:line="360" w:lineRule="auto"/>
+        <w:rPr>
+          <w:rFonts w:ascii="Arial" w:hAnsi="Arial" w:cs="Arial"/>
+          <w:sz w:val="24"/>
+          <w:szCs w:val="24"/>
+        </w:rPr>
+      </w:pPr>
+      <w:r>
+        <w:rPr>
+          <w:rFonts w:ascii="Arial" w:hAnsi="Arial" w:cs="Arial"/>
+          <w:noProof/>
+          <w:sz w:val="24"/>
+          <w:szCs w:val="24"/>
+        </w:rPr>
+        <w:drawing>
+          <wp:inline distT="0" distB="0" distL="0" distR="0" wp14:anchorId="03FFBBA5" wp14:editId="6F1B7B96">
+            <wp:extent cx="5612130" cy="3020695"/>
+            <wp:effectExtent l="0" t="0" r="7620" b="8255"/>
+            <wp:docPr id="12" name="Imagen 12" descr="Imagen que contiene Interfaz de usuario gráfica&#10;&#10;Descripción generada automáticamente"/>
+            <wp:cNvGraphicFramePr>
+              <a:graphicFrameLocks xmlns:a="http://schemas.openxmlformats.org/drawingml/2006/main" noChangeAspect="1"/>
+            </wp:cNvGraphicFramePr>
+            <a:graphic xmlns:a="http://schemas.openxmlformats.org/drawingml/2006/main">
+              <a:graphicData uri="http://schemas.openxmlformats.org/drawingml/2006/picture">
+                <pic:pic xmlns:pic="http://schemas.openxmlformats.org/drawingml/2006/picture">
+                  <pic:nvPicPr>
+                    <pic:cNvPr id="12" name="Imagen 12" descr="Imagen que contiene Interfaz de usuario gráfica&#10;&#10;Descripción generada automáticamente"/>
+                    <pic:cNvPicPr/>
+                  </pic:nvPicPr>
+                  <pic:blipFill>
+                    <a:blip r:embed="rId25"/>
+                    <a:stretch>
+                      <a:fillRect/>
+                    </a:stretch>
+                  </pic:blipFill>
+                  <pic:spPr>
+                    <a:xfrm>
+                      <a:off x="0" y="0"/>
+                      <a:ext cx="5612130" cy="3020695"/>
+                    </a:xfrm>
+                    <a:prstGeom prst="rect">
+                      <a:avLst/>
+                    </a:prstGeom>
+                  </pic:spPr>
+                </pic:pic>
+              </a:graphicData>
+            </a:graphic>
+          </wp:inline>
+        </w:drawing>
+      </w:r>
+    </w:p>
+    <w:p>
+      <w:pPr>
+        <w:spacing w:line="360" w:lineRule="auto"/>
+        <w:rPr>
+          <w:rFonts w:ascii="Arial" w:hAnsi="Arial" w:cs="Arial"/>
+          <w:sz w:val="24"/>
+          <w:szCs w:val="24"/>
+        </w:rPr>
+      </w:pPr>
+      <w:r>
+        <w:rPr>
+          <w:rFonts w:ascii="Arial" w:hAnsi="Arial" w:cs="Arial"/>
+          <w:sz w:val="24"/>
+          <w:szCs w:val="24"/>
+        </w:rPr>
+        <w:t xml:space="preserve">*Descriptores </w:t>
+      </w:r>
+      <w:proofErr w:type="spellStart"/>
+      <w:r>
+        <w:rPr>
+          <w:rFonts w:ascii="Arial" w:hAnsi="Arial" w:cs="Arial"/>
+          <w:sz w:val="24"/>
+          <w:szCs w:val="24"/>
+        </w:rPr>
+        <w:t>convenitentes</w:t>
+      </w:r>
+      <w:proofErr w:type="spellEnd"/>
+      <w:r>
+        <w:rPr>
+          <w:rFonts w:ascii="Arial" w:hAnsi="Arial" w:cs="Arial"/>
+          <w:sz w:val="24"/>
+          <w:szCs w:val="24"/>
+        </w:rPr>
+        <w:t xml:space="preserve"> para cada una</w:t>
+      </w:r>
+      <w:r>
+        <w:rPr>
+          <w:rFonts w:ascii="Arial" w:hAnsi="Arial" w:cs="Arial"/>
+          <w:sz w:val="24"/>
+          <w:szCs w:val="24"/>
+        </w:rPr>
+        <w:t xml:space="preserve"> de las señas, y valores</w:t>
+      </w:r>
+    </w:p>
+    <w:p>
+      <w:pPr>
+        <w:spacing w:line="360" w:lineRule="auto"/>
+        <w:rPr>
+          <w:rFonts w:ascii="Arial" w:hAnsi="Arial" w:cs="Arial"/>
+          <w:sz w:val="24"/>
+          <w:szCs w:val="24"/>
+          <w:u w:val="single"/>
+        </w:rPr>
+      </w:pPr>
+      <w:r>
+        <w:rPr>
+          <w:rFonts w:ascii="Arial" w:hAnsi="Arial" w:cs="Arial"/>
+          <w:sz w:val="24"/>
+          <w:szCs w:val="24"/>
+        </w:rPr>
+        <w:t>*Excel de valores de descriptores por seña</w:t>
+      </w:r>
     </w:p>
     <w:p>
       <w:pPr>
@@ -2085,7 +2218,7 @@
           <w:color w:val="F8F8F8"/>
           <w:sz w:val="21"/>
           <w:szCs w:val="21"/>
-          <w:lang w:val="en-US" w:eastAsia="es-MX"/>
+          <w:lang w:eastAsia="es-MX"/>
         </w:rPr>
       </w:pPr>
       <w:r>
@@ -2096,7 +2229,7 @@
           <w:color w:val="E7C0C0"/>
           <w:sz w:val="21"/>
           <w:szCs w:val="21"/>
-          <w:lang w:val="en-US" w:eastAsia="es-MX"/>
+          <w:lang w:eastAsia="es-MX"/>
         </w:rPr>
         <w:t xml:space="preserve"># </w:t>
       </w:r>
@@ -2109,7 +2242,7 @@
           <w:color w:val="E7C0C0"/>
           <w:sz w:val="21"/>
           <w:szCs w:val="21"/>
-          <w:lang w:val="en-US" w:eastAsia="es-MX"/>
+          <w:lang w:eastAsia="es-MX"/>
         </w:rPr>
         <w:t>Librerias</w:t>
       </w:r>
@@ -2642,7 +2775,7 @@
           <w:color w:val="F8F8F8"/>
           <w:sz w:val="21"/>
           <w:szCs w:val="21"/>
-          <w:lang w:eastAsia="es-MX"/>
+          <w:lang w:val="en-US" w:eastAsia="es-MX"/>
         </w:rPr>
       </w:pPr>
       <w:r>
@@ -2664,7 +2797,7 @@
           <w:color w:val="FB9A4B"/>
           <w:sz w:val="21"/>
           <w:szCs w:val="21"/>
-          <w:lang w:eastAsia="es-MX"/>
+          <w:lang w:val="en-US" w:eastAsia="es-MX"/>
         </w:rPr>
         <w:t>im_ruido</w:t>
       </w:r>
@@ -2675,7 +2808,7 @@
           <w:color w:val="F8F8F8"/>
           <w:sz w:val="21"/>
           <w:szCs w:val="21"/>
-          <w:lang w:eastAsia="es-MX"/>
+          <w:lang w:val="en-US" w:eastAsia="es-MX"/>
         </w:rPr>
         <w:t xml:space="preserve"> </w:t>
       </w:r>
@@ -2685,7 +2818,7 @@
           <w:color w:val="F12727"/>
           <w:sz w:val="21"/>
           <w:szCs w:val="21"/>
-          <w:lang w:eastAsia="es-MX"/>
+          <w:lang w:val="en-US" w:eastAsia="es-MX"/>
         </w:rPr>
         <w:t>=</w:t>
       </w:r>
@@ -2695,7 +2828,7 @@
           <w:color w:val="F8F8F8"/>
           <w:sz w:val="21"/>
           <w:szCs w:val="21"/>
-          <w:lang w:eastAsia="es-MX"/>
+          <w:lang w:val="en-US" w:eastAsia="es-MX"/>
         </w:rPr>
         <w:t xml:space="preserve"> </w:t>
       </w:r>
@@ -2707,7 +2840,7 @@
           <w:color w:val="FEC758"/>
           <w:sz w:val="21"/>
           <w:szCs w:val="21"/>
-          <w:lang w:eastAsia="es-MX"/>
+          <w:lang w:val="en-US" w:eastAsia="es-MX"/>
         </w:rPr>
         <w:t>cv</w:t>
       </w:r>
@@ -2717,7 +2850,7 @@
           <w:color w:val="F8F8F8"/>
           <w:sz w:val="21"/>
           <w:szCs w:val="21"/>
-          <w:lang w:eastAsia="es-MX"/>
+          <w:lang w:val="en-US" w:eastAsia="es-MX"/>
         </w:rPr>
         <w:t>.</w:t>
       </w:r>
@@ -2727,7 +2860,7 @@
           <w:color w:val="FEC758"/>
           <w:sz w:val="21"/>
           <w:szCs w:val="21"/>
-          <w:lang w:eastAsia="es-MX"/>
+          <w:lang w:val="en-US" w:eastAsia="es-MX"/>
         </w:rPr>
         <w:t>pyrMeanShiftFiltering</w:t>
       </w:r>
@@ -2739,7 +2872,7 @@
           <w:color w:val="F8F8F8"/>
           <w:sz w:val="21"/>
           <w:szCs w:val="21"/>
-          <w:lang w:eastAsia="es-MX"/>
+          <w:lang w:val="en-US" w:eastAsia="es-MX"/>
         </w:rPr>
         <w:t>(</w:t>
       </w:r>
@@ -2752,7 +2885,7 @@
           <w:color w:val="FB9A4B"/>
           <w:sz w:val="21"/>
           <w:szCs w:val="21"/>
-          <w:lang w:eastAsia="es-MX"/>
+          <w:lang w:val="en-US" w:eastAsia="es-MX"/>
         </w:rPr>
         <w:t>imagen</w:t>
       </w:r>
@@ -2762,7 +2895,7 @@
           <w:color w:val="F8F8F8"/>
           <w:sz w:val="21"/>
           <w:szCs w:val="21"/>
-          <w:lang w:eastAsia="es-MX"/>
+          <w:lang w:val="en-US" w:eastAsia="es-MX"/>
         </w:rPr>
         <w:t>,</w:t>
       </w:r>
@@ -2774,7 +2907,7 @@
           <w:color w:val="FB9A4B"/>
           <w:sz w:val="21"/>
           <w:szCs w:val="21"/>
-          <w:lang w:eastAsia="es-MX"/>
+          <w:lang w:val="en-US" w:eastAsia="es-MX"/>
         </w:rPr>
         <w:t>sp</w:t>
       </w:r>
@@ -2785,7 +2918,7 @@
           <w:color w:val="F12727"/>
           <w:sz w:val="21"/>
           <w:szCs w:val="21"/>
-          <w:lang w:eastAsia="es-MX"/>
+          <w:lang w:val="en-US" w:eastAsia="es-MX"/>
         </w:rPr>
         <w:t>=</w:t>
       </w:r>
@@ -2795,7 +2928,7 @@
           <w:color w:val="994646"/>
           <w:sz w:val="21"/>
           <w:szCs w:val="21"/>
-          <w:lang w:eastAsia="es-MX"/>
+          <w:lang w:val="en-US" w:eastAsia="es-MX"/>
         </w:rPr>
         <w:t>30</w:t>
       </w:r>
@@ -2805,7 +2938,7 @@
           <w:color w:val="F8F8F8"/>
           <w:sz w:val="21"/>
           <w:szCs w:val="21"/>
-          <w:lang w:eastAsia="es-MX"/>
+          <w:lang w:val="en-US" w:eastAsia="es-MX"/>
         </w:rPr>
         <w:t>,</w:t>
       </w:r>
@@ -2817,7 +2950,7 @@
           <w:color w:val="FB9A4B"/>
           <w:sz w:val="21"/>
           <w:szCs w:val="21"/>
-          <w:lang w:eastAsia="es-MX"/>
+          <w:lang w:val="en-US" w:eastAsia="es-MX"/>
         </w:rPr>
         <w:t>sr</w:t>
       </w:r>
@@ -2827,7 +2960,7 @@
           <w:color w:val="F12727"/>
           <w:sz w:val="21"/>
           <w:szCs w:val="21"/>
-          <w:lang w:eastAsia="es-MX"/>
+          <w:lang w:val="en-US" w:eastAsia="es-MX"/>
         </w:rPr>
         <w:t>=</w:t>
       </w:r>
@@ -2837,7 +2970,7 @@
           <w:color w:val="994646"/>
           <w:sz w:val="21"/>
           <w:szCs w:val="21"/>
-          <w:lang w:eastAsia="es-MX"/>
+          <w:lang w:val="en-US" w:eastAsia="es-MX"/>
         </w:rPr>
         <w:t>50</w:t>
       </w:r>
@@ -2847,7 +2980,7 @@
           <w:color w:val="F8F8F8"/>
           <w:sz w:val="21"/>
           <w:szCs w:val="21"/>
-          <w:lang w:eastAsia="es-MX"/>
+          <w:lang w:val="en-US" w:eastAsia="es-MX"/>
         </w:rPr>
         <w:t>)</w:t>
       </w:r>
@@ -2870,7 +3003,7 @@
           <w:color w:val="F8F8F8"/>
           <w:sz w:val="21"/>
           <w:szCs w:val="21"/>
-          <w:lang w:eastAsia="es-MX"/>
+          <w:lang w:val="en-US" w:eastAsia="es-MX"/>
         </w:rPr>
         <w:t xml:space="preserve">    </w:t>
       </w:r>
@@ -3506,6 +3639,7 @@
           <w:szCs w:val="21"/>
           <w:lang w:eastAsia="es-MX"/>
         </w:rPr>
+        <w:lastRenderedPageBreak/>
         <w:t xml:space="preserve">    </w:t>
       </w:r>
       <w:r>
@@ -5502,7 +5636,7 @@
           <w:color w:val="F8F8F8"/>
           <w:sz w:val="21"/>
           <w:szCs w:val="21"/>
-          <w:lang w:eastAsia="es-MX"/>
+          <w:lang w:val="en-US" w:eastAsia="es-MX"/>
         </w:rPr>
       </w:pPr>
       <w:r>
@@ -5525,7 +5659,7 @@
           <w:color w:val="FB9A4B"/>
           <w:sz w:val="21"/>
           <w:szCs w:val="21"/>
-          <w:lang w:eastAsia="es-MX"/>
+          <w:lang w:val="en-US" w:eastAsia="es-MX"/>
         </w:rPr>
         <w:t>ret</w:t>
       </w:r>
@@ -5535,7 +5669,7 @@
           <w:color w:val="F8F8F8"/>
           <w:sz w:val="21"/>
           <w:szCs w:val="21"/>
-          <w:lang w:eastAsia="es-MX"/>
+          <w:lang w:val="en-US" w:eastAsia="es-MX"/>
         </w:rPr>
         <w:t>,</w:t>
       </w:r>
@@ -5547,7 +5681,7 @@
           <w:color w:val="FB9A4B"/>
           <w:sz w:val="21"/>
           <w:szCs w:val="21"/>
-          <w:lang w:eastAsia="es-MX"/>
+          <w:lang w:val="en-US" w:eastAsia="es-MX"/>
         </w:rPr>
         <w:t>bin</w:t>
       </w:r>
@@ -5560,7 +5694,7 @@
           <w:color w:val="FB9A4B"/>
           <w:sz w:val="21"/>
           <w:szCs w:val="21"/>
-          <w:lang w:eastAsia="es-MX"/>
+          <w:lang w:val="en-US" w:eastAsia="es-MX"/>
         </w:rPr>
         <w:t>_trunca</w:t>
       </w:r>
@@ -5571,7 +5705,7 @@
           <w:color w:val="F8F8F8"/>
           <w:sz w:val="21"/>
           <w:szCs w:val="21"/>
-          <w:lang w:eastAsia="es-MX"/>
+          <w:lang w:val="en-US" w:eastAsia="es-MX"/>
         </w:rPr>
         <w:t xml:space="preserve"> </w:t>
       </w:r>
@@ -5581,7 +5715,7 @@
           <w:color w:val="F12727"/>
           <w:sz w:val="21"/>
           <w:szCs w:val="21"/>
-          <w:lang w:eastAsia="es-MX"/>
+          <w:lang w:val="en-US" w:eastAsia="es-MX"/>
         </w:rPr>
         <w:t>=</w:t>
       </w:r>
@@ -5591,7 +5725,7 @@
           <w:color w:val="F8F8F8"/>
           <w:sz w:val="21"/>
           <w:szCs w:val="21"/>
-          <w:lang w:eastAsia="es-MX"/>
+          <w:lang w:val="en-US" w:eastAsia="es-MX"/>
         </w:rPr>
         <w:t xml:space="preserve"> </w:t>
       </w:r>
@@ -5602,7 +5736,7 @@
           <w:color w:val="FEC758"/>
           <w:sz w:val="21"/>
           <w:szCs w:val="21"/>
-          <w:lang w:eastAsia="es-MX"/>
+          <w:lang w:val="en-US" w:eastAsia="es-MX"/>
         </w:rPr>
         <w:t>cv</w:t>
       </w:r>
@@ -5612,7 +5746,7 @@
           <w:color w:val="F8F8F8"/>
           <w:sz w:val="21"/>
           <w:szCs w:val="21"/>
-          <w:lang w:eastAsia="es-MX"/>
+          <w:lang w:val="en-US" w:eastAsia="es-MX"/>
         </w:rPr>
         <w:t>.</w:t>
       </w:r>
@@ -5622,7 +5756,7 @@
           <w:color w:val="FEC758"/>
           <w:sz w:val="21"/>
           <w:szCs w:val="21"/>
-          <w:lang w:eastAsia="es-MX"/>
+          <w:lang w:val="en-US" w:eastAsia="es-MX"/>
         </w:rPr>
         <w:t>threshold</w:t>
       </w:r>
@@ -5633,7 +5767,7 @@
           <w:color w:val="F8F8F8"/>
           <w:sz w:val="21"/>
           <w:szCs w:val="21"/>
-          <w:lang w:eastAsia="es-MX"/>
+          <w:lang w:val="en-US" w:eastAsia="es-MX"/>
         </w:rPr>
         <w:t>(</w:t>
       </w:r>
@@ -5645,7 +5779,7 @@
           <w:color w:val="FB9A4B"/>
           <w:sz w:val="21"/>
           <w:szCs w:val="21"/>
-          <w:lang w:eastAsia="es-MX"/>
+          <w:lang w:val="en-US" w:eastAsia="es-MX"/>
         </w:rPr>
         <w:t>im_gris</w:t>
       </w:r>
@@ -5655,7 +5789,7 @@
           <w:color w:val="F8F8F8"/>
           <w:sz w:val="21"/>
           <w:szCs w:val="21"/>
-          <w:lang w:eastAsia="es-MX"/>
+          <w:lang w:val="en-US" w:eastAsia="es-MX"/>
         </w:rPr>
         <w:t>,</w:t>
       </w:r>
@@ -5665,7 +5799,7 @@
           <w:color w:val="994646"/>
           <w:sz w:val="21"/>
           <w:szCs w:val="21"/>
-          <w:lang w:eastAsia="es-MX"/>
+          <w:lang w:val="en-US" w:eastAsia="es-MX"/>
         </w:rPr>
         <w:t>127</w:t>
       </w:r>
@@ -5675,7 +5809,7 @@
           <w:color w:val="F8F8F8"/>
           <w:sz w:val="21"/>
           <w:szCs w:val="21"/>
-          <w:lang w:eastAsia="es-MX"/>
+          <w:lang w:val="en-US" w:eastAsia="es-MX"/>
         </w:rPr>
         <w:t>,</w:t>
       </w:r>
@@ -5685,7 +5819,7 @@
           <w:color w:val="994646"/>
           <w:sz w:val="21"/>
           <w:szCs w:val="21"/>
-          <w:lang w:eastAsia="es-MX"/>
+          <w:lang w:val="en-US" w:eastAsia="es-MX"/>
         </w:rPr>
         <w:t>255</w:t>
       </w:r>
@@ -5695,7 +5829,7 @@
           <w:color w:val="F8F8F8"/>
           <w:sz w:val="21"/>
           <w:szCs w:val="21"/>
-          <w:lang w:eastAsia="es-MX"/>
+          <w:lang w:val="en-US" w:eastAsia="es-MX"/>
         </w:rPr>
         <w:t>,</w:t>
       </w:r>
@@ -5705,7 +5839,7 @@
           <w:color w:val="FEC758"/>
           <w:sz w:val="21"/>
           <w:szCs w:val="21"/>
-          <w:lang w:eastAsia="es-MX"/>
+          <w:lang w:val="en-US" w:eastAsia="es-MX"/>
         </w:rPr>
         <w:t>cv</w:t>
       </w:r>
@@ -5715,7 +5849,7 @@
           <w:color w:val="F8F8F8"/>
           <w:sz w:val="21"/>
           <w:szCs w:val="21"/>
-          <w:lang w:eastAsia="es-MX"/>
+          <w:lang w:val="en-US" w:eastAsia="es-MX"/>
         </w:rPr>
         <w:t>.</w:t>
       </w:r>
@@ -5727,7 +5861,7 @@
           <w:color w:val="FB9A4B"/>
           <w:sz w:val="21"/>
           <w:szCs w:val="21"/>
-          <w:lang w:eastAsia="es-MX"/>
+          <w:lang w:val="en-US" w:eastAsia="es-MX"/>
         </w:rPr>
         <w:t>THRESH_TRUNC</w:t>
       </w:r>
@@ -5737,7 +5871,7 @@
           <w:color w:val="F8F8F8"/>
           <w:sz w:val="21"/>
           <w:szCs w:val="21"/>
-          <w:lang w:eastAsia="es-MX"/>
+          <w:lang w:val="en-US" w:eastAsia="es-MX"/>
         </w:rPr>
         <w:t>)</w:t>
       </w:r>
@@ -5751,7 +5885,7 @@
           <w:color w:val="F8F8F8"/>
           <w:sz w:val="21"/>
           <w:szCs w:val="21"/>
-          <w:lang w:eastAsia="es-MX"/>
+          <w:lang w:val="en-US" w:eastAsia="es-MX"/>
         </w:rPr>
       </w:pPr>
     </w:p>
@@ -5773,7 +5907,7 @@
           <w:color w:val="F8F8F8"/>
           <w:sz w:val="21"/>
           <w:szCs w:val="21"/>
-          <w:lang w:eastAsia="es-MX"/>
+          <w:lang w:val="en-US" w:eastAsia="es-MX"/>
         </w:rPr>
         <w:t xml:space="preserve">    </w:t>
       </w:r>
@@ -6235,7 +6369,7 @@
           <w:color w:val="F8F8F8"/>
           <w:sz w:val="21"/>
           <w:szCs w:val="21"/>
-          <w:lang w:eastAsia="es-MX"/>
+          <w:lang w:val="en-US" w:eastAsia="es-MX"/>
         </w:rPr>
       </w:pPr>
       <w:r>
@@ -6248,7 +6382,6 @@
         </w:rPr>
         <w:t xml:space="preserve">    </w:t>
       </w:r>
-      <w:proofErr w:type="spellStart"/>
       <w:r>
         <w:rPr>
           <w:rFonts w:ascii="Consolas" w:eastAsia="Times New Roman" w:hAnsi="Consolas" w:cs="Times New Roman"/>
@@ -6257,18 +6390,17 @@
           <w:color w:val="FB9A4B"/>
           <w:sz w:val="21"/>
           <w:szCs w:val="21"/>
-          <w:lang w:eastAsia="es-MX"/>
+          <w:lang w:val="en-US" w:eastAsia="es-MX"/>
         </w:rPr>
         <w:t>ret</w:t>
       </w:r>
-      <w:proofErr w:type="spellEnd"/>
-      <w:r>
-        <w:rPr>
-          <w:rFonts w:ascii="Consolas" w:eastAsia="Times New Roman" w:hAnsi="Consolas" w:cs="Times New Roman"/>
-          <w:color w:val="F8F8F8"/>
-          <w:sz w:val="21"/>
-          <w:szCs w:val="21"/>
-          <w:lang w:eastAsia="es-MX"/>
+      <w:r>
+        <w:rPr>
+          <w:rFonts w:ascii="Consolas" w:eastAsia="Times New Roman" w:hAnsi="Consolas" w:cs="Times New Roman"/>
+          <w:color w:val="F8F8F8"/>
+          <w:sz w:val="21"/>
+          <w:szCs w:val="21"/>
+          <w:lang w:val="en-US" w:eastAsia="es-MX"/>
         </w:rPr>
         <w:t xml:space="preserve">, </w:t>
       </w:r>
@@ -6280,7 +6412,7 @@
           <w:color w:val="FB9A4B"/>
           <w:sz w:val="21"/>
           <w:szCs w:val="21"/>
-          <w:lang w:eastAsia="es-MX"/>
+          <w:lang w:val="en-US" w:eastAsia="es-MX"/>
         </w:rPr>
         <w:t>im_binaria2</w:t>
       </w:r>
@@ -6290,7 +6422,7 @@
           <w:color w:val="F8F8F8"/>
           <w:sz w:val="21"/>
           <w:szCs w:val="21"/>
-          <w:lang w:eastAsia="es-MX"/>
+          <w:lang w:val="en-US" w:eastAsia="es-MX"/>
         </w:rPr>
         <w:t xml:space="preserve"> </w:t>
       </w:r>
@@ -6300,7 +6432,7 @@
           <w:color w:val="F12727"/>
           <w:sz w:val="21"/>
           <w:szCs w:val="21"/>
-          <w:lang w:eastAsia="es-MX"/>
+          <w:lang w:val="en-US" w:eastAsia="es-MX"/>
         </w:rPr>
         <w:t>=</w:t>
       </w:r>
@@ -6310,7 +6442,7 @@
           <w:color w:val="F8F8F8"/>
           <w:sz w:val="21"/>
           <w:szCs w:val="21"/>
-          <w:lang w:eastAsia="es-MX"/>
+          <w:lang w:val="en-US" w:eastAsia="es-MX"/>
         </w:rPr>
         <w:t xml:space="preserve"> </w:t>
       </w:r>
@@ -6322,7 +6454,7 @@
           <w:color w:val="FEC758"/>
           <w:sz w:val="21"/>
           <w:szCs w:val="21"/>
-          <w:lang w:eastAsia="es-MX"/>
+          <w:lang w:val="en-US" w:eastAsia="es-MX"/>
         </w:rPr>
         <w:t>cv</w:t>
       </w:r>
@@ -6332,7 +6464,7 @@
           <w:color w:val="F8F8F8"/>
           <w:sz w:val="21"/>
           <w:szCs w:val="21"/>
-          <w:lang w:eastAsia="es-MX"/>
+          <w:lang w:val="en-US" w:eastAsia="es-MX"/>
         </w:rPr>
         <w:t>.</w:t>
       </w:r>
@@ -6342,7 +6474,7 @@
           <w:color w:val="FEC758"/>
           <w:sz w:val="21"/>
           <w:szCs w:val="21"/>
-          <w:lang w:eastAsia="es-MX"/>
+          <w:lang w:val="en-US" w:eastAsia="es-MX"/>
         </w:rPr>
         <w:t>threshold</w:t>
       </w:r>
@@ -6354,7 +6486,7 @@
           <w:color w:val="F8F8F8"/>
           <w:sz w:val="21"/>
           <w:szCs w:val="21"/>
-          <w:lang w:eastAsia="es-MX"/>
+          <w:lang w:val="en-US" w:eastAsia="es-MX"/>
         </w:rPr>
         <w:t>(</w:t>
       </w:r>
@@ -6367,7 +6499,7 @@
           <w:color w:val="FB9A4B"/>
           <w:sz w:val="21"/>
           <w:szCs w:val="21"/>
-          <w:lang w:eastAsia="es-MX"/>
+          <w:lang w:val="en-US" w:eastAsia="es-MX"/>
         </w:rPr>
         <w:t>im_combinada</w:t>
       </w:r>
@@ -6378,7 +6510,7 @@
           <w:color w:val="F8F8F8"/>
           <w:sz w:val="21"/>
           <w:szCs w:val="21"/>
-          <w:lang w:eastAsia="es-MX"/>
+          <w:lang w:val="en-US" w:eastAsia="es-MX"/>
         </w:rPr>
         <w:t xml:space="preserve">, </w:t>
       </w:r>
@@ -6388,7 +6520,7 @@
           <w:color w:val="994646"/>
           <w:sz w:val="21"/>
           <w:szCs w:val="21"/>
-          <w:lang w:eastAsia="es-MX"/>
+          <w:lang w:val="en-US" w:eastAsia="es-MX"/>
         </w:rPr>
         <w:t>0</w:t>
       </w:r>
@@ -6398,7 +6530,7 @@
           <w:color w:val="F8F8F8"/>
           <w:sz w:val="21"/>
           <w:szCs w:val="21"/>
-          <w:lang w:eastAsia="es-MX"/>
+          <w:lang w:val="en-US" w:eastAsia="es-MX"/>
         </w:rPr>
         <w:t xml:space="preserve">, </w:t>
       </w:r>
@@ -6408,7 +6540,7 @@
           <w:color w:val="994646"/>
           <w:sz w:val="21"/>
           <w:szCs w:val="21"/>
-          <w:lang w:eastAsia="es-MX"/>
+          <w:lang w:val="en-US" w:eastAsia="es-MX"/>
         </w:rPr>
         <w:t>255</w:t>
       </w:r>
@@ -6418,7 +6550,7 @@
           <w:color w:val="F8F8F8"/>
           <w:sz w:val="21"/>
           <w:szCs w:val="21"/>
-          <w:lang w:eastAsia="es-MX"/>
+          <w:lang w:val="en-US" w:eastAsia="es-MX"/>
         </w:rPr>
         <w:t xml:space="preserve">, </w:t>
       </w:r>
@@ -6429,7 +6561,7 @@
           <w:color w:val="FEC758"/>
           <w:sz w:val="21"/>
           <w:szCs w:val="21"/>
-          <w:lang w:eastAsia="es-MX"/>
+          <w:lang w:val="en-US" w:eastAsia="es-MX"/>
         </w:rPr>
         <w:t>cv</w:t>
       </w:r>
@@ -6439,7 +6571,7 @@
           <w:color w:val="F8F8F8"/>
           <w:sz w:val="21"/>
           <w:szCs w:val="21"/>
-          <w:lang w:eastAsia="es-MX"/>
+          <w:lang w:val="en-US" w:eastAsia="es-MX"/>
         </w:rPr>
         <w:t>.</w:t>
       </w:r>
@@ -6451,7 +6583,7 @@
           <w:color w:val="FB9A4B"/>
           <w:sz w:val="21"/>
           <w:szCs w:val="21"/>
-          <w:lang w:eastAsia="es-MX"/>
+          <w:lang w:val="en-US" w:eastAsia="es-MX"/>
         </w:rPr>
         <w:t>THRESH_BINARY</w:t>
       </w:r>
@@ -6462,7 +6594,7 @@
           <w:color w:val="F8F8F8"/>
           <w:sz w:val="21"/>
           <w:szCs w:val="21"/>
-          <w:lang w:eastAsia="es-MX"/>
+          <w:lang w:val="en-US" w:eastAsia="es-MX"/>
         </w:rPr>
         <w:t xml:space="preserve"> </w:t>
       </w:r>
@@ -6472,7 +6604,7 @@
           <w:color w:val="F12727"/>
           <w:sz w:val="21"/>
           <w:szCs w:val="21"/>
-          <w:lang w:eastAsia="es-MX"/>
+          <w:lang w:val="en-US" w:eastAsia="es-MX"/>
         </w:rPr>
         <w:t>|</w:t>
       </w:r>
@@ -6482,7 +6614,7 @@
           <w:color w:val="F8F8F8"/>
           <w:sz w:val="21"/>
           <w:szCs w:val="21"/>
-          <w:lang w:eastAsia="es-MX"/>
+          <w:lang w:val="en-US" w:eastAsia="es-MX"/>
         </w:rPr>
         <w:t xml:space="preserve"> </w:t>
       </w:r>
@@ -6493,7 +6625,7 @@
           <w:color w:val="FEC758"/>
           <w:sz w:val="21"/>
           <w:szCs w:val="21"/>
-          <w:lang w:eastAsia="es-MX"/>
+          <w:lang w:val="en-US" w:eastAsia="es-MX"/>
         </w:rPr>
         <w:t>cv</w:t>
       </w:r>
@@ -6503,7 +6635,7 @@
           <w:color w:val="F8F8F8"/>
           <w:sz w:val="21"/>
           <w:szCs w:val="21"/>
-          <w:lang w:eastAsia="es-MX"/>
+          <w:lang w:val="en-US" w:eastAsia="es-MX"/>
         </w:rPr>
         <w:t>.</w:t>
       </w:r>
@@ -6515,7 +6647,7 @@
           <w:color w:val="FB9A4B"/>
           <w:sz w:val="21"/>
           <w:szCs w:val="21"/>
-          <w:lang w:eastAsia="es-MX"/>
+          <w:lang w:val="en-US" w:eastAsia="es-MX"/>
         </w:rPr>
         <w:t>THRESH_OTSU</w:t>
       </w:r>
@@ -6526,7 +6658,7 @@
           <w:color w:val="F8F8F8"/>
           <w:sz w:val="21"/>
           <w:szCs w:val="21"/>
-          <w:lang w:eastAsia="es-MX"/>
+          <w:lang w:val="en-US" w:eastAsia="es-MX"/>
         </w:rPr>
         <w:t>)</w:t>
       </w:r>
@@ -6549,7 +6681,7 @@
           <w:color w:val="F8F8F8"/>
           <w:sz w:val="21"/>
           <w:szCs w:val="21"/>
-          <w:lang w:eastAsia="es-MX"/>
+          <w:lang w:val="en-US" w:eastAsia="es-MX"/>
         </w:rPr>
         <w:t xml:space="preserve">    </w:t>
       </w:r>
@@ -7745,6 +7877,7 @@
           <w:szCs w:val="21"/>
           <w:lang w:eastAsia="es-MX"/>
         </w:rPr>
+        <w:lastRenderedPageBreak/>
         <w:t xml:space="preserve">    </w:t>
       </w:r>
       <w:proofErr w:type="spellStart"/>
@@ -7938,7 +8071,7 @@
           <w:color w:val="F8F8F8"/>
           <w:sz w:val="21"/>
           <w:szCs w:val="21"/>
-          <w:lang w:eastAsia="es-MX"/>
+          <w:lang w:val="en-US" w:eastAsia="es-MX"/>
         </w:rPr>
       </w:pPr>
       <w:r>
@@ -7951,7 +8084,6 @@
         </w:rPr>
         <w:t xml:space="preserve">    </w:t>
       </w:r>
-      <w:proofErr w:type="spellStart"/>
       <w:r>
         <w:rPr>
           <w:rFonts w:ascii="Consolas" w:eastAsia="Times New Roman" w:hAnsi="Consolas" w:cs="Times New Roman"/>
@@ -7960,21 +8092,21 @@
           <w:color w:val="FB9A4B"/>
           <w:sz w:val="21"/>
           <w:szCs w:val="21"/>
-          <w:lang w:eastAsia="es-MX"/>
+          <w:lang w:val="en-US" w:eastAsia="es-MX"/>
         </w:rPr>
         <w:t>ret</w:t>
       </w:r>
-      <w:proofErr w:type="spellEnd"/>
-      <w:r>
-        <w:rPr>
-          <w:rFonts w:ascii="Consolas" w:eastAsia="Times New Roman" w:hAnsi="Consolas" w:cs="Times New Roman"/>
-          <w:color w:val="F8F8F8"/>
-          <w:sz w:val="21"/>
-          <w:szCs w:val="21"/>
-          <w:lang w:eastAsia="es-MX"/>
+      <w:r>
+        <w:rPr>
+          <w:rFonts w:ascii="Consolas" w:eastAsia="Times New Roman" w:hAnsi="Consolas" w:cs="Times New Roman"/>
+          <w:color w:val="F8F8F8"/>
+          <w:sz w:val="21"/>
+          <w:szCs w:val="21"/>
+          <w:lang w:val="en-US" w:eastAsia="es-MX"/>
         </w:rPr>
         <w:t xml:space="preserve">, </w:t>
       </w:r>
+      <w:proofErr w:type="spellStart"/>
       <w:r>
         <w:rPr>
           <w:rFonts w:ascii="Consolas" w:eastAsia="Times New Roman" w:hAnsi="Consolas" w:cs="Times New Roman"/>
@@ -7983,17 +8115,18 @@
           <w:color w:val="FB9A4B"/>
           <w:sz w:val="21"/>
           <w:szCs w:val="21"/>
-          <w:lang w:eastAsia="es-MX"/>
+          <w:lang w:val="en-US" w:eastAsia="es-MX"/>
         </w:rPr>
         <w:t>etiquetado</w:t>
       </w:r>
-      <w:r>
-        <w:rPr>
-          <w:rFonts w:ascii="Consolas" w:eastAsia="Times New Roman" w:hAnsi="Consolas" w:cs="Times New Roman"/>
-          <w:color w:val="F8F8F8"/>
-          <w:sz w:val="21"/>
-          <w:szCs w:val="21"/>
-          <w:lang w:eastAsia="es-MX"/>
+      <w:proofErr w:type="spellEnd"/>
+      <w:r>
+        <w:rPr>
+          <w:rFonts w:ascii="Consolas" w:eastAsia="Times New Roman" w:hAnsi="Consolas" w:cs="Times New Roman"/>
+          <w:color w:val="F8F8F8"/>
+          <w:sz w:val="21"/>
+          <w:szCs w:val="21"/>
+          <w:lang w:val="en-US" w:eastAsia="es-MX"/>
         </w:rPr>
         <w:t xml:space="preserve"> </w:t>
       </w:r>
@@ -8003,7 +8136,7 @@
           <w:color w:val="F12727"/>
           <w:sz w:val="21"/>
           <w:szCs w:val="21"/>
-          <w:lang w:eastAsia="es-MX"/>
+          <w:lang w:val="en-US" w:eastAsia="es-MX"/>
         </w:rPr>
         <w:t>=</w:t>
       </w:r>
@@ -8013,7 +8146,7 @@
           <w:color w:val="F8F8F8"/>
           <w:sz w:val="21"/>
           <w:szCs w:val="21"/>
-          <w:lang w:eastAsia="es-MX"/>
+          <w:lang w:val="en-US" w:eastAsia="es-MX"/>
         </w:rPr>
         <w:t xml:space="preserve"> </w:t>
       </w:r>
@@ -8025,7 +8158,7 @@
           <w:color w:val="FEC758"/>
           <w:sz w:val="21"/>
           <w:szCs w:val="21"/>
-          <w:lang w:eastAsia="es-MX"/>
+          <w:lang w:val="en-US" w:eastAsia="es-MX"/>
         </w:rPr>
         <w:t>cv</w:t>
       </w:r>
@@ -8035,7 +8168,7 @@
           <w:color w:val="F8F8F8"/>
           <w:sz w:val="21"/>
           <w:szCs w:val="21"/>
-          <w:lang w:eastAsia="es-MX"/>
+          <w:lang w:val="en-US" w:eastAsia="es-MX"/>
         </w:rPr>
         <w:t>.</w:t>
       </w:r>
@@ -8045,7 +8178,7 @@
           <w:color w:val="FEC758"/>
           <w:sz w:val="21"/>
           <w:szCs w:val="21"/>
-          <w:lang w:eastAsia="es-MX"/>
+          <w:lang w:val="en-US" w:eastAsia="es-MX"/>
         </w:rPr>
         <w:t>connectedComponents</w:t>
       </w:r>
@@ -8057,7 +8190,7 @@
           <w:color w:val="F8F8F8"/>
           <w:sz w:val="21"/>
           <w:szCs w:val="21"/>
-          <w:lang w:eastAsia="es-MX"/>
+          <w:lang w:val="en-US" w:eastAsia="es-MX"/>
         </w:rPr>
         <w:t>(</w:t>
       </w:r>
@@ -8069,7 +8202,7 @@
           <w:color w:val="FB9A4B"/>
           <w:sz w:val="21"/>
           <w:szCs w:val="21"/>
-          <w:lang w:eastAsia="es-MX"/>
+          <w:lang w:val="en-US" w:eastAsia="es-MX"/>
         </w:rPr>
         <w:t>superficie_8</w:t>
       </w:r>
@@ -8079,7 +8212,7 @@
           <w:color w:val="F8F8F8"/>
           <w:sz w:val="21"/>
           <w:szCs w:val="21"/>
-          <w:lang w:eastAsia="es-MX"/>
+          <w:lang w:val="en-US" w:eastAsia="es-MX"/>
         </w:rPr>
         <w:t>)  </w:t>
       </w:r>
@@ -8102,7 +8235,7 @@
           <w:color w:val="F8F8F8"/>
           <w:sz w:val="21"/>
           <w:szCs w:val="21"/>
-          <w:lang w:eastAsia="es-MX"/>
+          <w:lang w:val="en-US" w:eastAsia="es-MX"/>
         </w:rPr>
         <w:t xml:space="preserve">    </w:t>
       </w:r>
@@ -8558,7 +8691,7 @@
           <w:color w:val="F8F8F8"/>
           <w:sz w:val="21"/>
           <w:szCs w:val="21"/>
-          <w:lang w:val="en-US" w:eastAsia="es-MX"/>
+          <w:lang w:eastAsia="es-MX"/>
         </w:rPr>
       </w:pPr>
       <w:r>
@@ -8571,7 +8704,6 @@
         </w:rPr>
         <w:t xml:space="preserve">    </w:t>
       </w:r>
-      <w:proofErr w:type="spellStart"/>
       <w:r>
         <w:rPr>
           <w:rFonts w:ascii="Consolas" w:eastAsia="Times New Roman" w:hAnsi="Consolas" w:cs="Times New Roman"/>
@@ -8580,18 +8712,17 @@
           <w:color w:val="FB9A4B"/>
           <w:sz w:val="21"/>
           <w:szCs w:val="21"/>
-          <w:lang w:val="en-US" w:eastAsia="es-MX"/>
+          <w:lang w:eastAsia="es-MX"/>
         </w:rPr>
         <w:t>etiquetado</w:t>
       </w:r>
-      <w:proofErr w:type="spellEnd"/>
-      <w:r>
-        <w:rPr>
-          <w:rFonts w:ascii="Consolas" w:eastAsia="Times New Roman" w:hAnsi="Consolas" w:cs="Times New Roman"/>
-          <w:color w:val="F8F8F8"/>
-          <w:sz w:val="21"/>
-          <w:szCs w:val="21"/>
-          <w:lang w:val="en-US" w:eastAsia="es-MX"/>
+      <w:r>
+        <w:rPr>
+          <w:rFonts w:ascii="Consolas" w:eastAsia="Times New Roman" w:hAnsi="Consolas" w:cs="Times New Roman"/>
+          <w:color w:val="F8F8F8"/>
+          <w:sz w:val="21"/>
+          <w:szCs w:val="21"/>
+          <w:lang w:eastAsia="es-MX"/>
         </w:rPr>
         <w:t xml:space="preserve"> </w:t>
       </w:r>
@@ -8601,7 +8732,7 @@
           <w:color w:val="F12727"/>
           <w:sz w:val="21"/>
           <w:szCs w:val="21"/>
-          <w:lang w:val="en-US" w:eastAsia="es-MX"/>
+          <w:lang w:eastAsia="es-MX"/>
         </w:rPr>
         <w:t>=</w:t>
       </w:r>
@@ -8611,7 +8742,7 @@
           <w:color w:val="F8F8F8"/>
           <w:sz w:val="21"/>
           <w:szCs w:val="21"/>
-          <w:lang w:val="en-US" w:eastAsia="es-MX"/>
+          <w:lang w:eastAsia="es-MX"/>
         </w:rPr>
         <w:t xml:space="preserve"> </w:t>
       </w:r>
@@ -8623,7 +8754,7 @@
           <w:color w:val="FEC758"/>
           <w:sz w:val="21"/>
           <w:szCs w:val="21"/>
-          <w:lang w:val="en-US" w:eastAsia="es-MX"/>
+          <w:lang w:eastAsia="es-MX"/>
         </w:rPr>
         <w:t>cv</w:t>
       </w:r>
@@ -8633,7 +8764,7 @@
           <w:color w:val="F8F8F8"/>
           <w:sz w:val="21"/>
           <w:szCs w:val="21"/>
-          <w:lang w:val="en-US" w:eastAsia="es-MX"/>
+          <w:lang w:eastAsia="es-MX"/>
         </w:rPr>
         <w:t>.</w:t>
       </w:r>
@@ -8643,7 +8774,7 @@
           <w:color w:val="FEC758"/>
           <w:sz w:val="21"/>
           <w:szCs w:val="21"/>
-          <w:lang w:val="en-US" w:eastAsia="es-MX"/>
+          <w:lang w:eastAsia="es-MX"/>
         </w:rPr>
         <w:t>watershed</w:t>
       </w:r>
@@ -8655,7 +8786,7 @@
           <w:color w:val="F8F8F8"/>
           <w:sz w:val="21"/>
           <w:szCs w:val="21"/>
-          <w:lang w:val="en-US" w:eastAsia="es-MX"/>
+          <w:lang w:eastAsia="es-MX"/>
         </w:rPr>
         <w:t>(</w:t>
       </w:r>
@@ -8667,7 +8798,7 @@
           <w:color w:val="FB9A4B"/>
           <w:sz w:val="21"/>
           <w:szCs w:val="21"/>
-          <w:lang w:val="en-US" w:eastAsia="es-MX"/>
+          <w:lang w:eastAsia="es-MX"/>
         </w:rPr>
         <w:t>imagen</w:t>
       </w:r>
@@ -8677,10 +8808,11 @@
           <w:color w:val="F8F8F8"/>
           <w:sz w:val="21"/>
           <w:szCs w:val="21"/>
-          <w:lang w:val="en-US" w:eastAsia="es-MX"/>
+          <w:lang w:eastAsia="es-MX"/>
         </w:rPr>
         <w:t xml:space="preserve">, </w:t>
       </w:r>
+      <w:proofErr w:type="spellStart"/>
       <w:r>
         <w:rPr>
           <w:rFonts w:ascii="Consolas" w:eastAsia="Times New Roman" w:hAnsi="Consolas" w:cs="Times New Roman"/>
@@ -8689,21 +8821,21 @@
           <w:color w:val="FB9A4B"/>
           <w:sz w:val="21"/>
           <w:szCs w:val="21"/>
-          <w:lang w:val="en-US" w:eastAsia="es-MX"/>
+          <w:lang w:eastAsia="es-MX"/>
         </w:rPr>
         <w:t>markers</w:t>
       </w:r>
+      <w:proofErr w:type="spellEnd"/>
       <w:r>
         <w:rPr>
           <w:rFonts w:ascii="Consolas" w:eastAsia="Times New Roman" w:hAnsi="Consolas" w:cs="Times New Roman"/>
           <w:color w:val="F12727"/>
           <w:sz w:val="21"/>
           <w:szCs w:val="21"/>
-          <w:lang w:val="en-US" w:eastAsia="es-MX"/>
+          <w:lang w:eastAsia="es-MX"/>
         </w:rPr>
         <w:t>=</w:t>
       </w:r>
-      <w:proofErr w:type="spellStart"/>
       <w:r>
         <w:rPr>
           <w:rFonts w:ascii="Consolas" w:eastAsia="Times New Roman" w:hAnsi="Consolas" w:cs="Times New Roman"/>
@@ -8712,18 +8844,17 @@
           <w:color w:val="FB9A4B"/>
           <w:sz w:val="21"/>
           <w:szCs w:val="21"/>
-          <w:lang w:val="en-US" w:eastAsia="es-MX"/>
+          <w:lang w:eastAsia="es-MX"/>
         </w:rPr>
         <w:t>etiquetado</w:t>
       </w:r>
-      <w:proofErr w:type="spellEnd"/>
-      <w:r>
-        <w:rPr>
-          <w:rFonts w:ascii="Consolas" w:eastAsia="Times New Roman" w:hAnsi="Consolas" w:cs="Times New Roman"/>
-          <w:color w:val="F8F8F8"/>
-          <w:sz w:val="21"/>
-          <w:szCs w:val="21"/>
-          <w:lang w:val="en-US" w:eastAsia="es-MX"/>
+      <w:r>
+        <w:rPr>
+          <w:rFonts w:ascii="Consolas" w:eastAsia="Times New Roman" w:hAnsi="Consolas" w:cs="Times New Roman"/>
+          <w:color w:val="F8F8F8"/>
+          <w:sz w:val="21"/>
+          <w:szCs w:val="21"/>
+          <w:lang w:eastAsia="es-MX"/>
         </w:rPr>
         <w:t>)</w:t>
       </w:r>
@@ -8746,7 +8877,7 @@
           <w:color w:val="F8F8F8"/>
           <w:sz w:val="21"/>
           <w:szCs w:val="21"/>
-          <w:lang w:val="en-US" w:eastAsia="es-MX"/>
+          <w:lang w:eastAsia="es-MX"/>
         </w:rPr>
         <w:t xml:space="preserve">    </w:t>
       </w:r>
@@ -9595,7 +9726,6 @@
           <w:szCs w:val="21"/>
           <w:lang w:val="en-US" w:eastAsia="es-MX"/>
         </w:rPr>
-        <w:lastRenderedPageBreak/>
         <w:t>imagen</w:t>
       </w:r>
       <w:r>
@@ -10095,8 +10225,2206 @@
         </w:rPr>
       </w:pPr>
     </w:p>
+    <w:p>
+      <w:pPr>
+        <w:spacing w:line="360" w:lineRule="auto"/>
+        <w:rPr>
+          <w:rFonts w:ascii="Arial" w:hAnsi="Arial" w:cs="Arial"/>
+          <w:sz w:val="24"/>
+          <w:szCs w:val="24"/>
+        </w:rPr>
+      </w:pPr>
+    </w:p>
+    <w:tbl>
+      <w:tblPr>
+        <w:tblStyle w:val="Tablaconcuadrcula"/>
+        <w:tblW w:w="0" w:type="auto"/>
+        <w:tblLook w:val="04A0" w:firstRow="1" w:lastRow="0" w:firstColumn="1" w:lastColumn="0" w:noHBand="0" w:noVBand="1"/>
+      </w:tblPr>
+      <w:tblGrid>
+        <w:gridCol w:w="4414"/>
+        <w:gridCol w:w="4414"/>
+      </w:tblGrid>
+      <w:tr>
+        <w:tc>
+          <w:tcPr>
+            <w:tcW w:w="4414" w:type="dxa"/>
+          </w:tcPr>
+          <w:p>
+            <w:pPr>
+              <w:spacing w:line="360" w:lineRule="auto"/>
+              <w:jc w:val="both"/>
+              <w:rPr>
+                <w:rFonts w:ascii="Arial" w:hAnsi="Arial" w:cs="Arial"/>
+                <w:b/>
+                <w:bCs/>
+                <w:sz w:val="24"/>
+                <w:szCs w:val="24"/>
+              </w:rPr>
+            </w:pPr>
+            <w:r>
+              <w:rPr>
+                <w:rFonts w:ascii="Arial" w:hAnsi="Arial" w:cs="Arial"/>
+                <w:b/>
+                <w:bCs/>
+                <w:sz w:val="24"/>
+                <w:szCs w:val="24"/>
+              </w:rPr>
+              <w:t>Nombre</w:t>
+            </w:r>
+          </w:p>
+        </w:tc>
+        <w:tc>
+          <w:tcPr>
+            <w:tcW w:w="4414" w:type="dxa"/>
+          </w:tcPr>
+          <w:p>
+            <w:pPr>
+              <w:spacing w:line="360" w:lineRule="auto"/>
+              <w:jc w:val="both"/>
+              <w:rPr>
+                <w:rFonts w:ascii="Arial" w:hAnsi="Arial" w:cs="Arial"/>
+                <w:b/>
+                <w:bCs/>
+                <w:sz w:val="24"/>
+                <w:szCs w:val="24"/>
+              </w:rPr>
+            </w:pPr>
+            <w:r>
+              <w:rPr>
+                <w:rFonts w:ascii="Arial" w:hAnsi="Arial" w:cs="Arial"/>
+                <w:b/>
+                <w:bCs/>
+                <w:sz w:val="24"/>
+                <w:szCs w:val="24"/>
+              </w:rPr>
+              <w:t>Descripción</w:t>
+            </w:r>
+          </w:p>
+        </w:tc>
+      </w:tr>
+      <w:tr>
+        <w:tc>
+          <w:tcPr>
+            <w:tcW w:w="4414" w:type="dxa"/>
+          </w:tcPr>
+          <w:p>
+            <w:pPr>
+              <w:spacing w:line="360" w:lineRule="auto"/>
+              <w:jc w:val="both"/>
+              <w:rPr>
+                <w:rFonts w:ascii="Arial" w:hAnsi="Arial" w:cs="Arial"/>
+                <w:sz w:val="24"/>
+                <w:szCs w:val="24"/>
+              </w:rPr>
+            </w:pPr>
+            <w:r>
+              <w:rPr>
+                <w:rFonts w:ascii="Arial" w:hAnsi="Arial" w:cs="Arial"/>
+                <w:b/>
+                <w:bCs/>
+                <w:sz w:val="24"/>
+                <w:szCs w:val="24"/>
+              </w:rPr>
+              <w:t>cv2</w:t>
+            </w:r>
+            <w:r>
+              <w:rPr>
+                <w:rFonts w:ascii="Arial" w:hAnsi="Arial" w:cs="Arial"/>
+                <w:sz w:val="24"/>
+                <w:szCs w:val="24"/>
+              </w:rPr>
+              <w:t>.cvtColor(imagen</w:t>
+            </w:r>
+            <w:r>
+              <w:rPr>
+                <w:rFonts w:ascii="Arial" w:hAnsi="Arial" w:cs="Arial"/>
+                <w:i/>
+                <w:iCs/>
+                <w:sz w:val="24"/>
+                <w:szCs w:val="24"/>
+              </w:rPr>
+              <w:t>, código de conversión</w:t>
+            </w:r>
+            <w:r>
+              <w:rPr>
+                <w:rFonts w:ascii="Arial" w:hAnsi="Arial" w:cs="Arial"/>
+                <w:sz w:val="24"/>
+                <w:szCs w:val="24"/>
+              </w:rPr>
+              <w:t>)</w:t>
+            </w:r>
+          </w:p>
+        </w:tc>
+        <w:tc>
+          <w:tcPr>
+            <w:tcW w:w="4414" w:type="dxa"/>
+          </w:tcPr>
+          <w:p>
+            <w:pPr>
+              <w:spacing w:line="360" w:lineRule="auto"/>
+              <w:jc w:val="both"/>
+              <w:rPr>
+                <w:rFonts w:ascii="Arial" w:hAnsi="Arial" w:cs="Arial"/>
+                <w:i/>
+                <w:iCs/>
+                <w:sz w:val="24"/>
+                <w:szCs w:val="24"/>
+              </w:rPr>
+            </w:pPr>
+            <w:r>
+              <w:rPr>
+                <w:rFonts w:ascii="Arial" w:hAnsi="Arial" w:cs="Arial"/>
+                <w:sz w:val="24"/>
+                <w:szCs w:val="24"/>
+              </w:rPr>
+              <w:t>Transforma la imagen a escala de grises</w:t>
+            </w:r>
+            <w:r>
+              <w:rPr>
+                <w:rFonts w:ascii="Arial" w:hAnsi="Arial" w:cs="Arial"/>
+                <w:i/>
+                <w:iCs/>
+                <w:sz w:val="24"/>
+                <w:szCs w:val="24"/>
+              </w:rPr>
+              <w:t>.</w:t>
+            </w:r>
+          </w:p>
+          <w:p>
+            <w:pPr>
+              <w:spacing w:line="360" w:lineRule="auto"/>
+              <w:jc w:val="both"/>
+              <w:rPr>
+                <w:rFonts w:ascii="Arial" w:hAnsi="Arial" w:cs="Arial"/>
+                <w:sz w:val="24"/>
+                <w:szCs w:val="24"/>
+              </w:rPr>
+            </w:pPr>
+            <w:r>
+              <w:rPr>
+                <w:rFonts w:ascii="Arial" w:hAnsi="Arial" w:cs="Arial"/>
+                <w:sz w:val="24"/>
+                <w:szCs w:val="24"/>
+              </w:rPr>
+              <w:t xml:space="preserve">El parámetro </w:t>
+            </w:r>
+            <w:r>
+              <w:rPr>
+                <w:rFonts w:ascii="Arial" w:hAnsi="Arial" w:cs="Arial"/>
+                <w:i/>
+                <w:iCs/>
+                <w:sz w:val="24"/>
+                <w:szCs w:val="24"/>
+              </w:rPr>
+              <w:t>imagen</w:t>
+            </w:r>
+            <w:r>
+              <w:rPr>
+                <w:rFonts w:ascii="Arial" w:hAnsi="Arial" w:cs="Arial"/>
+                <w:sz w:val="24"/>
+                <w:szCs w:val="24"/>
+              </w:rPr>
+              <w:t xml:space="preserve"> hace referencia al nombre de la imagen a procesar.</w:t>
+            </w:r>
+          </w:p>
+          <w:p>
+            <w:pPr>
+              <w:spacing w:line="360" w:lineRule="auto"/>
+              <w:jc w:val="both"/>
+              <w:rPr>
+                <w:rFonts w:ascii="Arial" w:hAnsi="Arial" w:cs="Arial"/>
+                <w:sz w:val="24"/>
+                <w:szCs w:val="24"/>
+              </w:rPr>
+            </w:pPr>
+            <w:r>
+              <w:rPr>
+                <w:rFonts w:ascii="Arial" w:hAnsi="Arial" w:cs="Arial"/>
+                <w:sz w:val="24"/>
+                <w:szCs w:val="24"/>
+              </w:rPr>
+              <w:t xml:space="preserve">El código de conversión hace referencia al nuevo plano de colores al que la </w:t>
+            </w:r>
+            <w:r>
+              <w:rPr>
+                <w:rFonts w:ascii="Arial" w:hAnsi="Arial" w:cs="Arial"/>
+                <w:sz w:val="24"/>
+                <w:szCs w:val="24"/>
+              </w:rPr>
+              <w:lastRenderedPageBreak/>
+              <w:t xml:space="preserve">imagen será convertida, en este caso, a través de la función </w:t>
+            </w:r>
+            <w:r>
+              <w:rPr>
+                <w:rFonts w:ascii="Arial" w:hAnsi="Arial" w:cs="Arial"/>
+                <w:i/>
+                <w:iCs/>
+                <w:sz w:val="24"/>
+                <w:szCs w:val="24"/>
+              </w:rPr>
+              <w:t>COLOR_BGR2GRAY</w:t>
+            </w:r>
+          </w:p>
+        </w:tc>
+      </w:tr>
+      <w:tr>
+        <w:tc>
+          <w:tcPr>
+            <w:tcW w:w="4414" w:type="dxa"/>
+          </w:tcPr>
+          <w:p>
+            <w:pPr>
+              <w:spacing w:line="360" w:lineRule="auto"/>
+              <w:jc w:val="both"/>
+              <w:rPr>
+                <w:rFonts w:ascii="Arial" w:hAnsi="Arial" w:cs="Arial"/>
+                <w:sz w:val="24"/>
+                <w:szCs w:val="24"/>
+              </w:rPr>
+            </w:pPr>
+            <w:r>
+              <w:rPr>
+                <w:rFonts w:ascii="Arial" w:hAnsi="Arial" w:cs="Arial"/>
+                <w:b/>
+                <w:bCs/>
+                <w:sz w:val="24"/>
+                <w:szCs w:val="24"/>
+              </w:rPr>
+              <w:lastRenderedPageBreak/>
+              <w:t>cv2</w:t>
+            </w:r>
+            <w:r>
+              <w:rPr>
+                <w:rFonts w:ascii="Arial" w:hAnsi="Arial" w:cs="Arial"/>
+                <w:sz w:val="24"/>
+                <w:szCs w:val="24"/>
+              </w:rPr>
+              <w:t>.threshold(imagen, umbral, máximo valor, técnica)</w:t>
+            </w:r>
+          </w:p>
+        </w:tc>
+        <w:tc>
+          <w:tcPr>
+            <w:tcW w:w="4414" w:type="dxa"/>
+          </w:tcPr>
+          <w:p>
+            <w:pPr>
+              <w:spacing w:line="360" w:lineRule="auto"/>
+              <w:jc w:val="both"/>
+              <w:rPr>
+                <w:rFonts w:ascii="Arial" w:hAnsi="Arial" w:cs="Arial"/>
+                <w:i/>
+                <w:iCs/>
+                <w:sz w:val="24"/>
+                <w:szCs w:val="24"/>
+              </w:rPr>
+            </w:pPr>
+            <w:r>
+              <w:rPr>
+                <w:rFonts w:ascii="Arial" w:hAnsi="Arial" w:cs="Arial"/>
+                <w:sz w:val="24"/>
+                <w:szCs w:val="24"/>
+              </w:rPr>
+              <w:t>Convierte la imagen a formato binario, para facilitar la manipulación y tratamiento de ésta. Asignando pixeles en relación con el umbral definido (</w:t>
+            </w:r>
+            <w:proofErr w:type="spellStart"/>
+            <w:r>
+              <w:rPr>
+                <w:rFonts w:ascii="Arial" w:hAnsi="Arial" w:cs="Arial"/>
+                <w:i/>
+                <w:iCs/>
+                <w:sz w:val="24"/>
+                <w:szCs w:val="24"/>
+              </w:rPr>
+              <w:t>treshold</w:t>
+            </w:r>
+            <w:proofErr w:type="spellEnd"/>
+            <w:r>
+              <w:rPr>
+                <w:rFonts w:ascii="Arial" w:hAnsi="Arial" w:cs="Arial"/>
+                <w:sz w:val="24"/>
+                <w:szCs w:val="24"/>
+              </w:rPr>
+              <w:t>).</w:t>
+            </w:r>
+          </w:p>
+          <w:p>
+            <w:pPr>
+              <w:spacing w:line="360" w:lineRule="auto"/>
+              <w:jc w:val="both"/>
+              <w:rPr>
+                <w:rFonts w:ascii="Arial" w:hAnsi="Arial" w:cs="Arial"/>
+                <w:sz w:val="24"/>
+                <w:szCs w:val="24"/>
+              </w:rPr>
+            </w:pPr>
+            <w:r>
+              <w:rPr>
+                <w:rFonts w:ascii="Arial" w:hAnsi="Arial" w:cs="Arial"/>
+                <w:sz w:val="24"/>
+                <w:szCs w:val="24"/>
+              </w:rPr>
+              <w:t xml:space="preserve">El parámetro </w:t>
+            </w:r>
+            <w:r>
+              <w:rPr>
+                <w:rFonts w:ascii="Arial" w:hAnsi="Arial" w:cs="Arial"/>
+                <w:i/>
+                <w:iCs/>
+                <w:sz w:val="24"/>
+                <w:szCs w:val="24"/>
+              </w:rPr>
+              <w:t>imagen</w:t>
+            </w:r>
+            <w:r>
+              <w:rPr>
+                <w:rFonts w:ascii="Arial" w:hAnsi="Arial" w:cs="Arial"/>
+                <w:sz w:val="24"/>
+                <w:szCs w:val="24"/>
+              </w:rPr>
+              <w:t xml:space="preserve"> hace referencia al nombre de la imagen a procesar.</w:t>
+            </w:r>
+          </w:p>
+          <w:p>
+            <w:pPr>
+              <w:spacing w:line="360" w:lineRule="auto"/>
+              <w:jc w:val="both"/>
+              <w:rPr>
+                <w:rFonts w:ascii="Arial" w:hAnsi="Arial" w:cs="Arial"/>
+                <w:sz w:val="24"/>
+                <w:szCs w:val="24"/>
+              </w:rPr>
+            </w:pPr>
+            <w:r>
+              <w:rPr>
+                <w:rFonts w:ascii="Arial" w:hAnsi="Arial" w:cs="Arial"/>
+                <w:sz w:val="24"/>
+                <w:szCs w:val="24"/>
+              </w:rPr>
+              <w:t xml:space="preserve">El </w:t>
+            </w:r>
+            <w:r>
+              <w:rPr>
+                <w:rFonts w:ascii="Arial" w:hAnsi="Arial" w:cs="Arial"/>
+                <w:i/>
+                <w:iCs/>
+                <w:sz w:val="24"/>
+                <w:szCs w:val="24"/>
+              </w:rPr>
+              <w:t>umbral</w:t>
+            </w:r>
+            <w:r>
+              <w:rPr>
+                <w:rFonts w:ascii="Arial" w:hAnsi="Arial" w:cs="Arial"/>
+                <w:sz w:val="24"/>
+                <w:szCs w:val="24"/>
+              </w:rPr>
+              <w:t xml:space="preserve"> se refiere al límite de valores con los que se comparará cada valor de los píxeles determinados.</w:t>
+            </w:r>
+          </w:p>
+          <w:p>
+            <w:pPr>
+              <w:spacing w:line="360" w:lineRule="auto"/>
+              <w:jc w:val="both"/>
+              <w:rPr>
+                <w:rFonts w:ascii="Arial" w:hAnsi="Arial" w:cs="Arial"/>
+                <w:sz w:val="24"/>
+                <w:szCs w:val="24"/>
+              </w:rPr>
+            </w:pPr>
+            <w:r>
+              <w:rPr>
+                <w:rFonts w:ascii="Arial" w:hAnsi="Arial" w:cs="Arial"/>
+                <w:sz w:val="24"/>
+                <w:szCs w:val="24"/>
+              </w:rPr>
+              <w:t>El valor máximo, define un límite de valores que puede ser asignado a los píxeles determinados.</w:t>
+            </w:r>
+          </w:p>
+          <w:p>
+            <w:pPr>
+              <w:spacing w:line="360" w:lineRule="auto"/>
+              <w:jc w:val="both"/>
+              <w:rPr>
+                <w:rFonts w:ascii="Arial" w:hAnsi="Arial" w:cs="Arial"/>
+                <w:i/>
+                <w:iCs/>
+                <w:sz w:val="24"/>
+                <w:szCs w:val="24"/>
+              </w:rPr>
+            </w:pPr>
+            <w:r>
+              <w:rPr>
+                <w:rFonts w:ascii="Arial" w:hAnsi="Arial" w:cs="Arial"/>
+                <w:sz w:val="24"/>
+                <w:szCs w:val="24"/>
+              </w:rPr>
+              <w:t xml:space="preserve">La técnica se refiere al algoritmo responsable de la </w:t>
+            </w:r>
+            <w:proofErr w:type="spellStart"/>
+            <w:r>
+              <w:rPr>
+                <w:rFonts w:ascii="Arial" w:hAnsi="Arial" w:cs="Arial"/>
+                <w:sz w:val="24"/>
+                <w:szCs w:val="24"/>
+              </w:rPr>
+              <w:t>binarización</w:t>
+            </w:r>
+            <w:proofErr w:type="spellEnd"/>
+            <w:r>
+              <w:rPr>
+                <w:rFonts w:ascii="Arial" w:hAnsi="Arial" w:cs="Arial"/>
+                <w:sz w:val="24"/>
+                <w:szCs w:val="24"/>
+              </w:rPr>
+              <w:t xml:space="preserve">, para este caso, a través de la función </w:t>
+            </w:r>
+            <w:r>
+              <w:rPr>
+                <w:rFonts w:ascii="Arial" w:hAnsi="Arial" w:cs="Arial"/>
+                <w:i/>
+                <w:iCs/>
+                <w:sz w:val="24"/>
+                <w:szCs w:val="24"/>
+              </w:rPr>
+              <w:t>THRESH_BINARY.</w:t>
+            </w:r>
+          </w:p>
+        </w:tc>
+      </w:tr>
+      <w:tr>
+        <w:tc>
+          <w:tcPr>
+            <w:tcW w:w="4414" w:type="dxa"/>
+          </w:tcPr>
+          <w:p>
+            <w:pPr>
+              <w:spacing w:line="360" w:lineRule="auto"/>
+              <w:jc w:val="both"/>
+              <w:rPr>
+                <w:rFonts w:ascii="Arial" w:hAnsi="Arial" w:cs="Arial"/>
+                <w:sz w:val="24"/>
+                <w:szCs w:val="24"/>
+              </w:rPr>
+            </w:pPr>
+            <w:r>
+              <w:rPr>
+                <w:rFonts w:ascii="Arial" w:hAnsi="Arial" w:cs="Arial"/>
+                <w:b/>
+                <w:bCs/>
+                <w:sz w:val="24"/>
+                <w:szCs w:val="24"/>
+              </w:rPr>
+              <w:t>cv2</w:t>
+            </w:r>
+            <w:r>
+              <w:rPr>
+                <w:rFonts w:ascii="Arial" w:hAnsi="Arial" w:cs="Arial"/>
+                <w:sz w:val="24"/>
+                <w:szCs w:val="24"/>
+              </w:rPr>
+              <w:t xml:space="preserve">.dilate(imagen, </w:t>
+            </w:r>
+            <w:proofErr w:type="spellStart"/>
+            <w:r>
+              <w:rPr>
+                <w:rFonts w:ascii="Arial" w:hAnsi="Arial" w:cs="Arial"/>
+                <w:sz w:val="24"/>
+                <w:szCs w:val="24"/>
+              </w:rPr>
+              <w:t>kernel</w:t>
+            </w:r>
+            <w:proofErr w:type="spellEnd"/>
+            <w:r>
+              <w:rPr>
+                <w:rFonts w:ascii="Arial" w:hAnsi="Arial" w:cs="Arial"/>
+                <w:sz w:val="24"/>
+                <w:szCs w:val="24"/>
+              </w:rPr>
+              <w:t>, iteraciones)</w:t>
+            </w:r>
+          </w:p>
+        </w:tc>
+        <w:tc>
+          <w:tcPr>
+            <w:tcW w:w="4414" w:type="dxa"/>
+          </w:tcPr>
+          <w:p>
+            <w:pPr>
+              <w:spacing w:line="360" w:lineRule="auto"/>
+              <w:jc w:val="both"/>
+              <w:rPr>
+                <w:rFonts w:ascii="Arial" w:hAnsi="Arial" w:cs="Arial"/>
+                <w:sz w:val="24"/>
+                <w:szCs w:val="24"/>
+              </w:rPr>
+            </w:pPr>
+            <w:r>
+              <w:rPr>
+                <w:rFonts w:ascii="Arial" w:hAnsi="Arial" w:cs="Arial"/>
+                <w:sz w:val="24"/>
+                <w:szCs w:val="24"/>
+              </w:rPr>
+              <w:t xml:space="preserve">El parámetro </w:t>
+            </w:r>
+            <w:r>
+              <w:rPr>
+                <w:rFonts w:ascii="Arial" w:hAnsi="Arial" w:cs="Arial"/>
+                <w:i/>
+                <w:iCs/>
+                <w:sz w:val="24"/>
+                <w:szCs w:val="24"/>
+              </w:rPr>
+              <w:t>imagen</w:t>
+            </w:r>
+            <w:r>
+              <w:rPr>
+                <w:rFonts w:ascii="Arial" w:hAnsi="Arial" w:cs="Arial"/>
+                <w:sz w:val="24"/>
+                <w:szCs w:val="24"/>
+              </w:rPr>
+              <w:t xml:space="preserve"> hace referencia al nombre de la imagen a procesar.</w:t>
+            </w:r>
+          </w:p>
+          <w:p>
+            <w:pPr>
+              <w:spacing w:line="360" w:lineRule="auto"/>
+              <w:jc w:val="both"/>
+              <w:rPr>
+                <w:rFonts w:ascii="Arial" w:hAnsi="Arial" w:cs="Arial"/>
+                <w:sz w:val="24"/>
+                <w:szCs w:val="24"/>
+              </w:rPr>
+            </w:pPr>
+            <w:proofErr w:type="spellStart"/>
+            <w:r>
+              <w:rPr>
+                <w:rFonts w:ascii="Arial" w:hAnsi="Arial" w:cs="Arial"/>
+                <w:i/>
+                <w:iCs/>
+                <w:sz w:val="24"/>
+                <w:szCs w:val="24"/>
+              </w:rPr>
+              <w:t>Kernel</w:t>
+            </w:r>
+            <w:proofErr w:type="spellEnd"/>
+            <w:r>
+              <w:rPr>
+                <w:rFonts w:ascii="Arial" w:hAnsi="Arial" w:cs="Arial"/>
+                <w:sz w:val="24"/>
+                <w:szCs w:val="24"/>
+              </w:rPr>
+              <w:t xml:space="preserve"> es usualmente un número que define la naturaleza de la operación, refiere a una matriz con la que la imagen se </w:t>
+            </w:r>
+            <w:proofErr w:type="spellStart"/>
+            <w:r>
+              <w:rPr>
+                <w:rFonts w:ascii="Arial" w:hAnsi="Arial" w:cs="Arial"/>
+                <w:sz w:val="24"/>
+                <w:szCs w:val="24"/>
+              </w:rPr>
+              <w:t>convolucionará</w:t>
+            </w:r>
+            <w:proofErr w:type="spellEnd"/>
+            <w:r>
+              <w:rPr>
+                <w:rFonts w:ascii="Arial" w:hAnsi="Arial" w:cs="Arial"/>
+                <w:sz w:val="24"/>
+                <w:szCs w:val="24"/>
+              </w:rPr>
+              <w:t>.</w:t>
+            </w:r>
+          </w:p>
+          <w:p>
+            <w:pPr>
+              <w:spacing w:line="360" w:lineRule="auto"/>
+              <w:jc w:val="both"/>
+              <w:rPr>
+                <w:rFonts w:ascii="Arial" w:hAnsi="Arial" w:cs="Arial"/>
+                <w:sz w:val="24"/>
+                <w:szCs w:val="24"/>
+              </w:rPr>
+            </w:pPr>
+            <w:r>
+              <w:rPr>
+                <w:rFonts w:ascii="Arial" w:hAnsi="Arial" w:cs="Arial"/>
+                <w:sz w:val="24"/>
+                <w:szCs w:val="24"/>
+              </w:rPr>
+              <w:t xml:space="preserve">Las </w:t>
+            </w:r>
+            <w:r>
+              <w:rPr>
+                <w:rFonts w:ascii="Arial" w:hAnsi="Arial" w:cs="Arial"/>
+                <w:i/>
+                <w:iCs/>
+                <w:sz w:val="24"/>
+                <w:szCs w:val="24"/>
+              </w:rPr>
+              <w:t>iteraciones</w:t>
+            </w:r>
+            <w:r>
+              <w:rPr>
+                <w:rFonts w:ascii="Arial" w:hAnsi="Arial" w:cs="Arial"/>
+                <w:sz w:val="24"/>
+                <w:szCs w:val="24"/>
+              </w:rPr>
+              <w:t xml:space="preserve"> definen el número de veces que se realizará el procesamiento, siendo un parámetro opcional.</w:t>
+            </w:r>
+          </w:p>
+        </w:tc>
+      </w:tr>
+      <w:tr>
+        <w:tc>
+          <w:tcPr>
+            <w:tcW w:w="4414" w:type="dxa"/>
+          </w:tcPr>
+          <w:p>
+            <w:pPr>
+              <w:spacing w:line="360" w:lineRule="auto"/>
+              <w:jc w:val="center"/>
+              <w:rPr>
+                <w:rFonts w:ascii="Arial" w:hAnsi="Arial" w:cs="Arial"/>
+                <w:sz w:val="24"/>
+                <w:szCs w:val="24"/>
+              </w:rPr>
+            </w:pPr>
+            <w:proofErr w:type="spellStart"/>
+            <w:proofErr w:type="gramStart"/>
+            <w:r>
+              <w:rPr>
+                <w:rFonts w:ascii="Arial" w:hAnsi="Arial" w:cs="Arial"/>
+                <w:b/>
+                <w:bCs/>
+                <w:sz w:val="24"/>
+                <w:szCs w:val="24"/>
+              </w:rPr>
+              <w:lastRenderedPageBreak/>
+              <w:t>np</w:t>
+            </w:r>
+            <w:r>
+              <w:rPr>
+                <w:rFonts w:ascii="Arial" w:hAnsi="Arial" w:cs="Arial"/>
+                <w:sz w:val="24"/>
+                <w:szCs w:val="24"/>
+              </w:rPr>
+              <w:t>.ones</w:t>
+            </w:r>
+            <w:proofErr w:type="spellEnd"/>
+            <w:proofErr w:type="gramEnd"/>
+            <w:r>
+              <w:rPr>
+                <w:rFonts w:ascii="Arial" w:hAnsi="Arial" w:cs="Arial"/>
+                <w:sz w:val="24"/>
+                <w:szCs w:val="24"/>
+              </w:rPr>
+              <w:t>(</w:t>
+            </w:r>
+            <w:r>
+              <w:rPr>
+                <w:rFonts w:ascii="Arial" w:hAnsi="Arial" w:cs="Arial"/>
+                <w:i/>
+                <w:iCs/>
+                <w:sz w:val="24"/>
+                <w:szCs w:val="24"/>
+              </w:rPr>
+              <w:t>condición, tipo, orden</w:t>
+            </w:r>
+            <w:r>
+              <w:rPr>
+                <w:rFonts w:ascii="Arial" w:hAnsi="Arial" w:cs="Arial"/>
+                <w:sz w:val="24"/>
+                <w:szCs w:val="24"/>
+              </w:rPr>
+              <w:t>)</w:t>
+            </w:r>
+          </w:p>
+        </w:tc>
+        <w:tc>
+          <w:tcPr>
+            <w:tcW w:w="4414" w:type="dxa"/>
+          </w:tcPr>
+          <w:p>
+            <w:pPr>
+              <w:spacing w:line="360" w:lineRule="auto"/>
+              <w:jc w:val="both"/>
+              <w:rPr>
+                <w:rFonts w:ascii="Arial" w:hAnsi="Arial" w:cs="Arial"/>
+                <w:sz w:val="24"/>
+                <w:szCs w:val="24"/>
+              </w:rPr>
+            </w:pPr>
+            <w:r>
+              <w:rPr>
+                <w:rFonts w:ascii="Arial" w:hAnsi="Arial" w:cs="Arial"/>
+                <w:sz w:val="24"/>
+                <w:szCs w:val="24"/>
+              </w:rPr>
+              <w:t>Regresa un arreglo nuevo del tipo y condición (forma) especificados, donde el valor de los elementos se establece en 1.</w:t>
+            </w:r>
+          </w:p>
+          <w:p>
+            <w:pPr>
+              <w:spacing w:line="360" w:lineRule="auto"/>
+              <w:jc w:val="both"/>
+              <w:rPr>
+                <w:rFonts w:ascii="Arial" w:hAnsi="Arial" w:cs="Arial"/>
+                <w:sz w:val="24"/>
+                <w:szCs w:val="24"/>
+              </w:rPr>
+            </w:pPr>
+            <w:r>
+              <w:rPr>
+                <w:rFonts w:ascii="Arial" w:hAnsi="Arial" w:cs="Arial"/>
+                <w:sz w:val="24"/>
+                <w:szCs w:val="24"/>
+              </w:rPr>
+              <w:t xml:space="preserve">La </w:t>
+            </w:r>
+            <w:r>
+              <w:rPr>
+                <w:rFonts w:ascii="Arial" w:hAnsi="Arial" w:cs="Arial"/>
+                <w:i/>
+                <w:iCs/>
+                <w:sz w:val="24"/>
+                <w:szCs w:val="24"/>
+              </w:rPr>
+              <w:t>condición</w:t>
+            </w:r>
+            <w:r>
+              <w:rPr>
+                <w:rFonts w:ascii="Arial" w:hAnsi="Arial" w:cs="Arial"/>
+                <w:sz w:val="24"/>
+                <w:szCs w:val="24"/>
+              </w:rPr>
+              <w:t xml:space="preserve"> es un número entero que define el tamaño del arreglo, el tamaño indicado en este parámetro definirá el tamaño de salida.</w:t>
+            </w:r>
+          </w:p>
+          <w:p>
+            <w:pPr>
+              <w:spacing w:line="360" w:lineRule="auto"/>
+              <w:jc w:val="both"/>
+              <w:rPr>
+                <w:rFonts w:ascii="Arial" w:hAnsi="Arial" w:cs="Arial"/>
+                <w:sz w:val="24"/>
+                <w:szCs w:val="24"/>
+              </w:rPr>
+            </w:pPr>
+            <w:r>
+              <w:rPr>
+                <w:rFonts w:ascii="Arial" w:hAnsi="Arial" w:cs="Arial"/>
+                <w:sz w:val="24"/>
+                <w:szCs w:val="24"/>
+              </w:rPr>
+              <w:t xml:space="preserve">El </w:t>
+            </w:r>
+            <w:r>
+              <w:rPr>
+                <w:rFonts w:ascii="Arial" w:hAnsi="Arial" w:cs="Arial"/>
+                <w:i/>
+                <w:iCs/>
+                <w:sz w:val="24"/>
+                <w:szCs w:val="24"/>
+              </w:rPr>
+              <w:t>tipo</w:t>
+            </w:r>
+            <w:r>
+              <w:rPr>
+                <w:rFonts w:ascii="Arial" w:hAnsi="Arial" w:cs="Arial"/>
+                <w:sz w:val="24"/>
+                <w:szCs w:val="24"/>
+              </w:rPr>
+              <w:t xml:space="preserve"> es un parámetro opcional con un número flotante por default. Específica el tipo de datos a procesar.</w:t>
+            </w:r>
+          </w:p>
+          <w:p>
+            <w:pPr>
+              <w:spacing w:line="360" w:lineRule="auto"/>
+              <w:jc w:val="both"/>
+              <w:rPr>
+                <w:rFonts w:ascii="Arial" w:hAnsi="Arial" w:cs="Arial"/>
+                <w:sz w:val="24"/>
+                <w:szCs w:val="24"/>
+              </w:rPr>
+            </w:pPr>
+            <w:r>
+              <w:rPr>
+                <w:rFonts w:ascii="Arial" w:hAnsi="Arial" w:cs="Arial"/>
+                <w:sz w:val="24"/>
+                <w:szCs w:val="24"/>
+              </w:rPr>
+              <w:t xml:space="preserve">El </w:t>
+            </w:r>
+            <w:r>
+              <w:rPr>
+                <w:rFonts w:ascii="Arial" w:hAnsi="Arial" w:cs="Arial"/>
+                <w:i/>
+                <w:iCs/>
+                <w:sz w:val="24"/>
+                <w:szCs w:val="24"/>
+              </w:rPr>
+              <w:t>orden</w:t>
+            </w:r>
+            <w:r>
+              <w:rPr>
+                <w:rFonts w:ascii="Arial" w:hAnsi="Arial" w:cs="Arial"/>
+                <w:sz w:val="24"/>
+                <w:szCs w:val="24"/>
+              </w:rPr>
+              <w:t xml:space="preserve"> define la manera en que la información saliente será guardada dentro de un arreglo multidimensional.</w:t>
+            </w:r>
+          </w:p>
+        </w:tc>
+      </w:tr>
+      <w:tr>
+        <w:tc>
+          <w:tcPr>
+            <w:tcW w:w="4414" w:type="dxa"/>
+          </w:tcPr>
+          <w:p>
+            <w:pPr>
+              <w:spacing w:line="360" w:lineRule="auto"/>
+              <w:jc w:val="center"/>
+              <w:rPr>
+                <w:rFonts w:ascii="Arial" w:hAnsi="Arial" w:cs="Arial"/>
+                <w:sz w:val="24"/>
+                <w:szCs w:val="24"/>
+              </w:rPr>
+            </w:pPr>
+            <w:proofErr w:type="spellStart"/>
+            <w:r>
+              <w:rPr>
+                <w:rFonts w:ascii="Arial" w:hAnsi="Arial" w:cs="Arial"/>
+                <w:sz w:val="24"/>
+                <w:szCs w:val="24"/>
+              </w:rPr>
+              <w:t>shape</w:t>
+            </w:r>
+            <w:proofErr w:type="spellEnd"/>
+            <w:proofErr w:type="gramStart"/>
+            <w:r>
+              <w:rPr>
+                <w:rFonts w:ascii="Arial" w:hAnsi="Arial" w:cs="Arial"/>
+                <w:sz w:val="24"/>
+                <w:szCs w:val="24"/>
+              </w:rPr>
+              <w:t>[:n</w:t>
+            </w:r>
+            <w:proofErr w:type="gramEnd"/>
+            <w:r>
+              <w:rPr>
+                <w:rFonts w:ascii="Arial" w:hAnsi="Arial" w:cs="Arial"/>
+                <w:sz w:val="24"/>
+                <w:szCs w:val="24"/>
+              </w:rPr>
+              <w:t>]</w:t>
+            </w:r>
+          </w:p>
+        </w:tc>
+        <w:tc>
+          <w:tcPr>
+            <w:tcW w:w="4414" w:type="dxa"/>
+          </w:tcPr>
+          <w:p>
+            <w:pPr>
+              <w:spacing w:line="360" w:lineRule="auto"/>
+              <w:jc w:val="both"/>
+              <w:rPr>
+                <w:rFonts w:ascii="Arial" w:hAnsi="Arial" w:cs="Arial"/>
+                <w:sz w:val="24"/>
+                <w:szCs w:val="24"/>
+              </w:rPr>
+            </w:pPr>
+            <w:r>
+              <w:rPr>
+                <w:rFonts w:ascii="Arial" w:hAnsi="Arial" w:cs="Arial"/>
+                <w:sz w:val="24"/>
+                <w:szCs w:val="24"/>
+              </w:rPr>
+              <w:t xml:space="preserve">Encuentra las dimensiones de un arreglo. </w:t>
+            </w:r>
+          </w:p>
+          <w:p>
+            <w:pPr>
+              <w:spacing w:line="360" w:lineRule="auto"/>
+              <w:jc w:val="both"/>
+              <w:rPr>
+                <w:rFonts w:ascii="Arial" w:hAnsi="Arial" w:cs="Arial"/>
+                <w:sz w:val="24"/>
+                <w:szCs w:val="24"/>
+              </w:rPr>
+            </w:pPr>
+            <w:r>
+              <w:rPr>
+                <w:rFonts w:ascii="Arial" w:hAnsi="Arial" w:cs="Arial"/>
+                <w:sz w:val="24"/>
+                <w:szCs w:val="24"/>
+              </w:rPr>
+              <w:t xml:space="preserve">El parámetro </w:t>
+            </w:r>
+            <w:r>
+              <w:rPr>
+                <w:rFonts w:ascii="Arial" w:hAnsi="Arial" w:cs="Arial"/>
+                <w:i/>
+                <w:iCs/>
+                <w:sz w:val="24"/>
+                <w:szCs w:val="24"/>
+              </w:rPr>
+              <w:t>n</w:t>
+            </w:r>
+            <w:r>
+              <w:rPr>
+                <w:rFonts w:ascii="Arial" w:hAnsi="Arial" w:cs="Arial"/>
+                <w:sz w:val="24"/>
+                <w:szCs w:val="24"/>
+              </w:rPr>
+              <w:t>, indica el índice que se busca.</w:t>
+            </w:r>
+          </w:p>
+        </w:tc>
+      </w:tr>
+      <w:tr>
+        <w:tc>
+          <w:tcPr>
+            <w:tcW w:w="4414" w:type="dxa"/>
+          </w:tcPr>
+          <w:p>
+            <w:pPr>
+              <w:spacing w:line="360" w:lineRule="auto"/>
+              <w:jc w:val="center"/>
+              <w:rPr>
+                <w:rFonts w:ascii="Arial" w:hAnsi="Arial" w:cs="Arial"/>
+                <w:sz w:val="24"/>
+                <w:szCs w:val="24"/>
+              </w:rPr>
+            </w:pPr>
+            <w:proofErr w:type="spellStart"/>
+            <w:proofErr w:type="gramStart"/>
+            <w:r>
+              <w:rPr>
+                <w:rFonts w:ascii="Arial" w:hAnsi="Arial" w:cs="Arial"/>
+                <w:sz w:val="24"/>
+                <w:szCs w:val="24"/>
+              </w:rPr>
+              <w:t>floodfill</w:t>
+            </w:r>
+            <w:proofErr w:type="spellEnd"/>
+            <w:r>
+              <w:rPr>
+                <w:rFonts w:ascii="Arial" w:hAnsi="Arial" w:cs="Arial"/>
+                <w:sz w:val="24"/>
+                <w:szCs w:val="24"/>
+              </w:rPr>
+              <w:t>(</w:t>
+            </w:r>
+            <w:proofErr w:type="gramEnd"/>
+            <w:r>
+              <w:rPr>
+                <w:rFonts w:ascii="Arial" w:hAnsi="Arial" w:cs="Arial"/>
+                <w:sz w:val="24"/>
+                <w:szCs w:val="24"/>
+              </w:rPr>
+              <w:t>)</w:t>
+            </w:r>
+          </w:p>
+        </w:tc>
+        <w:tc>
+          <w:tcPr>
+            <w:tcW w:w="4414" w:type="dxa"/>
+          </w:tcPr>
+          <w:p>
+            <w:pPr>
+              <w:spacing w:line="360" w:lineRule="auto"/>
+              <w:jc w:val="both"/>
+              <w:rPr>
+                <w:rFonts w:ascii="Arial" w:hAnsi="Arial" w:cs="Arial"/>
+                <w:sz w:val="24"/>
+                <w:szCs w:val="24"/>
+              </w:rPr>
+            </w:pPr>
+            <w:r>
+              <w:rPr>
+                <w:rFonts w:ascii="Arial" w:hAnsi="Arial" w:cs="Arial"/>
+                <w:sz w:val="24"/>
+                <w:szCs w:val="24"/>
+              </w:rPr>
+              <w:t>A partir de un punto determinado, el algoritmo se mueve en todas direcciones marcando un trazado de píxeles que comparten el mismo color con el punto inicial.</w:t>
+            </w:r>
+          </w:p>
+        </w:tc>
+      </w:tr>
+      <w:tr>
+        <w:tc>
+          <w:tcPr>
+            <w:tcW w:w="4414" w:type="dxa"/>
+          </w:tcPr>
+          <w:p>
+            <w:pPr>
+              <w:spacing w:line="360" w:lineRule="auto"/>
+              <w:jc w:val="center"/>
+              <w:rPr>
+                <w:rFonts w:ascii="Arial" w:hAnsi="Arial" w:cs="Arial"/>
+                <w:sz w:val="24"/>
+                <w:szCs w:val="24"/>
+              </w:rPr>
+            </w:pPr>
+            <w:proofErr w:type="spellStart"/>
+            <w:r>
+              <w:rPr>
+                <w:rFonts w:ascii="Arial" w:hAnsi="Arial" w:cs="Arial"/>
+                <w:sz w:val="24"/>
+                <w:szCs w:val="24"/>
+              </w:rPr>
+              <w:t>bitwise_</w:t>
+            </w:r>
+            <w:proofErr w:type="gramStart"/>
+            <w:r>
+              <w:rPr>
+                <w:rFonts w:ascii="Arial" w:hAnsi="Arial" w:cs="Arial"/>
+                <w:sz w:val="24"/>
+                <w:szCs w:val="24"/>
+              </w:rPr>
+              <w:t>not</w:t>
+            </w:r>
+            <w:proofErr w:type="spellEnd"/>
+            <w:r>
+              <w:rPr>
+                <w:rFonts w:ascii="Arial" w:hAnsi="Arial" w:cs="Arial"/>
+                <w:sz w:val="24"/>
+                <w:szCs w:val="24"/>
+              </w:rPr>
+              <w:t>(</w:t>
+            </w:r>
+            <w:proofErr w:type="gramEnd"/>
+            <w:r>
+              <w:rPr>
+                <w:rFonts w:ascii="Arial" w:hAnsi="Arial" w:cs="Arial"/>
+                <w:sz w:val="24"/>
+                <w:szCs w:val="24"/>
+              </w:rPr>
+              <w:t>)</w:t>
+            </w:r>
+          </w:p>
+        </w:tc>
+        <w:tc>
+          <w:tcPr>
+            <w:tcW w:w="4414" w:type="dxa"/>
+          </w:tcPr>
+          <w:p>
+            <w:pPr>
+              <w:spacing w:line="360" w:lineRule="auto"/>
+              <w:jc w:val="both"/>
+              <w:rPr>
+                <w:rFonts w:ascii="Arial" w:hAnsi="Arial" w:cs="Arial"/>
+                <w:sz w:val="24"/>
+                <w:szCs w:val="24"/>
+              </w:rPr>
+            </w:pPr>
+            <w:r>
+              <w:rPr>
+                <w:rFonts w:ascii="Arial" w:hAnsi="Arial" w:cs="Arial"/>
+                <w:sz w:val="24"/>
+                <w:szCs w:val="24"/>
+              </w:rPr>
+              <w:t>Permite la manipulación de bits individuales a un nivel máximo de granularidad.</w:t>
+            </w:r>
+          </w:p>
+        </w:tc>
+      </w:tr>
+      <w:tr>
+        <w:tc>
+          <w:tcPr>
+            <w:tcW w:w="4414" w:type="dxa"/>
+          </w:tcPr>
+          <w:p>
+            <w:pPr>
+              <w:spacing w:line="360" w:lineRule="auto"/>
+              <w:jc w:val="center"/>
+              <w:rPr>
+                <w:rFonts w:ascii="Arial" w:hAnsi="Arial" w:cs="Arial"/>
+                <w:sz w:val="24"/>
+                <w:szCs w:val="24"/>
+              </w:rPr>
+            </w:pPr>
+            <w:proofErr w:type="spellStart"/>
+            <w:proofErr w:type="gramStart"/>
+            <w:r>
+              <w:rPr>
+                <w:rFonts w:ascii="Arial" w:hAnsi="Arial" w:cs="Arial"/>
+                <w:sz w:val="24"/>
+                <w:szCs w:val="24"/>
+              </w:rPr>
+              <w:t>distanceTransform</w:t>
+            </w:r>
+            <w:proofErr w:type="spellEnd"/>
+            <w:r>
+              <w:rPr>
+                <w:rFonts w:ascii="Arial" w:hAnsi="Arial" w:cs="Arial"/>
+                <w:sz w:val="24"/>
+                <w:szCs w:val="24"/>
+              </w:rPr>
+              <w:t>(</w:t>
+            </w:r>
+            <w:proofErr w:type="gramEnd"/>
+            <w:r>
+              <w:rPr>
+                <w:rFonts w:ascii="Arial" w:hAnsi="Arial" w:cs="Arial"/>
+                <w:sz w:val="24"/>
+                <w:szCs w:val="24"/>
+              </w:rPr>
+              <w:t xml:space="preserve">imagen, </w:t>
+            </w:r>
+            <w:proofErr w:type="spellStart"/>
+            <w:r>
+              <w:rPr>
+                <w:rFonts w:ascii="Arial" w:hAnsi="Arial" w:cs="Arial"/>
+                <w:sz w:val="24"/>
+                <w:szCs w:val="24"/>
+              </w:rPr>
+              <w:t>dst</w:t>
+            </w:r>
+            <w:proofErr w:type="spellEnd"/>
+            <w:r>
+              <w:rPr>
+                <w:rFonts w:ascii="Arial" w:hAnsi="Arial" w:cs="Arial"/>
+                <w:sz w:val="24"/>
+                <w:szCs w:val="24"/>
+              </w:rPr>
+              <w:t>, distancia, mascara)</w:t>
+            </w:r>
+          </w:p>
+        </w:tc>
+        <w:tc>
+          <w:tcPr>
+            <w:tcW w:w="4414" w:type="dxa"/>
+          </w:tcPr>
+          <w:p>
+            <w:pPr>
+              <w:spacing w:line="360" w:lineRule="auto"/>
+              <w:jc w:val="both"/>
+              <w:rPr>
+                <w:rFonts w:ascii="Arial" w:hAnsi="Arial" w:cs="Arial"/>
+                <w:sz w:val="24"/>
+                <w:szCs w:val="24"/>
+              </w:rPr>
+            </w:pPr>
+            <w:r>
+              <w:rPr>
+                <w:rFonts w:ascii="Arial" w:hAnsi="Arial" w:cs="Arial"/>
+                <w:sz w:val="24"/>
+                <w:szCs w:val="24"/>
+              </w:rPr>
+              <w:t xml:space="preserve">El nivel de grises se intensifica dependiendo de los puntos dentro del área definida, estos cambian respecto a </w:t>
+            </w:r>
+            <w:r>
+              <w:rPr>
+                <w:rFonts w:ascii="Arial" w:hAnsi="Arial" w:cs="Arial"/>
+                <w:sz w:val="24"/>
+                <w:szCs w:val="24"/>
+              </w:rPr>
+              <w:lastRenderedPageBreak/>
+              <w:t>la distancia respectiva respecto al punto 0 o inicial.</w:t>
+            </w:r>
+          </w:p>
+          <w:p>
+            <w:pPr>
+              <w:spacing w:line="360" w:lineRule="auto"/>
+              <w:jc w:val="both"/>
+              <w:rPr>
+                <w:rFonts w:ascii="Arial" w:hAnsi="Arial" w:cs="Arial"/>
+                <w:sz w:val="24"/>
+                <w:szCs w:val="24"/>
+              </w:rPr>
+            </w:pPr>
+            <w:r>
+              <w:rPr>
+                <w:rFonts w:ascii="Arial" w:hAnsi="Arial" w:cs="Arial"/>
+                <w:sz w:val="24"/>
+                <w:szCs w:val="24"/>
+              </w:rPr>
+              <w:t xml:space="preserve">El parámetro </w:t>
+            </w:r>
+            <w:r>
+              <w:rPr>
+                <w:rFonts w:ascii="Arial" w:hAnsi="Arial" w:cs="Arial"/>
+                <w:i/>
+                <w:iCs/>
+                <w:sz w:val="24"/>
+                <w:szCs w:val="24"/>
+              </w:rPr>
+              <w:t>imagen</w:t>
+            </w:r>
+            <w:r>
+              <w:rPr>
+                <w:rFonts w:ascii="Arial" w:hAnsi="Arial" w:cs="Arial"/>
+                <w:sz w:val="24"/>
+                <w:szCs w:val="24"/>
+              </w:rPr>
+              <w:t xml:space="preserve"> representa el objeto a ser manipulado.</w:t>
+            </w:r>
+          </w:p>
+          <w:p>
+            <w:pPr>
+              <w:spacing w:line="360" w:lineRule="auto"/>
+              <w:jc w:val="both"/>
+              <w:rPr>
+                <w:rFonts w:ascii="Arial" w:hAnsi="Arial" w:cs="Arial"/>
+                <w:sz w:val="24"/>
+                <w:szCs w:val="24"/>
+              </w:rPr>
+            </w:pPr>
+            <w:r>
+              <w:rPr>
+                <w:rFonts w:ascii="Arial" w:hAnsi="Arial" w:cs="Arial"/>
+                <w:sz w:val="24"/>
+                <w:szCs w:val="24"/>
+              </w:rPr>
+              <w:t xml:space="preserve">Para representar la imagen u objeto de salida, se utiliza el parámetro </w:t>
+            </w:r>
+            <w:proofErr w:type="spellStart"/>
+            <w:r>
+              <w:rPr>
+                <w:rFonts w:ascii="Arial" w:hAnsi="Arial" w:cs="Arial"/>
+                <w:i/>
+                <w:iCs/>
+                <w:sz w:val="24"/>
+                <w:szCs w:val="24"/>
+              </w:rPr>
+              <w:t>dst</w:t>
+            </w:r>
+            <w:proofErr w:type="spellEnd"/>
+            <w:r>
+              <w:rPr>
+                <w:rFonts w:ascii="Arial" w:hAnsi="Arial" w:cs="Arial"/>
+                <w:sz w:val="24"/>
+                <w:szCs w:val="24"/>
+              </w:rPr>
+              <w:t>.</w:t>
+            </w:r>
+          </w:p>
+          <w:p>
+            <w:pPr>
+              <w:spacing w:line="360" w:lineRule="auto"/>
+              <w:jc w:val="both"/>
+              <w:rPr>
+                <w:rFonts w:ascii="Arial" w:hAnsi="Arial" w:cs="Arial"/>
+                <w:sz w:val="24"/>
+                <w:szCs w:val="24"/>
+              </w:rPr>
+            </w:pPr>
+            <w:r>
+              <w:rPr>
+                <w:rFonts w:ascii="Arial" w:hAnsi="Arial" w:cs="Arial"/>
+                <w:i/>
+                <w:iCs/>
+                <w:sz w:val="24"/>
+                <w:szCs w:val="24"/>
+              </w:rPr>
+              <w:t>Distancia</w:t>
+            </w:r>
+            <w:r>
+              <w:rPr>
+                <w:rFonts w:ascii="Arial" w:hAnsi="Arial" w:cs="Arial"/>
+                <w:sz w:val="24"/>
+                <w:szCs w:val="24"/>
+              </w:rPr>
+              <w:t xml:space="preserve"> se refiere a un entero que representa el tipo de transformación de distancia que será aplicado.</w:t>
+            </w:r>
+          </w:p>
+          <w:p>
+            <w:pPr>
+              <w:spacing w:line="360" w:lineRule="auto"/>
+              <w:jc w:val="both"/>
+              <w:rPr>
+                <w:rFonts w:ascii="Arial" w:hAnsi="Arial" w:cs="Arial"/>
+                <w:sz w:val="24"/>
+                <w:szCs w:val="24"/>
+              </w:rPr>
+            </w:pPr>
+            <w:r>
+              <w:rPr>
+                <w:rFonts w:ascii="Arial" w:hAnsi="Arial" w:cs="Arial"/>
+                <w:sz w:val="24"/>
+                <w:szCs w:val="24"/>
+              </w:rPr>
+              <w:t xml:space="preserve">Mientras que, </w:t>
+            </w:r>
+            <w:r>
+              <w:rPr>
+                <w:rFonts w:ascii="Arial" w:hAnsi="Arial" w:cs="Arial"/>
+                <w:i/>
+                <w:iCs/>
+                <w:sz w:val="24"/>
+                <w:szCs w:val="24"/>
+              </w:rPr>
+              <w:t>máscara</w:t>
+            </w:r>
+            <w:r>
+              <w:rPr>
+                <w:rFonts w:ascii="Arial" w:hAnsi="Arial" w:cs="Arial"/>
+                <w:sz w:val="24"/>
+                <w:szCs w:val="24"/>
+              </w:rPr>
+              <w:t xml:space="preserve"> define un entero que representa el tamaño de máscara que se usará.</w:t>
+            </w:r>
+          </w:p>
+        </w:tc>
+      </w:tr>
+      <w:tr>
+        <w:tc>
+          <w:tcPr>
+            <w:tcW w:w="4414" w:type="dxa"/>
+          </w:tcPr>
+          <w:p>
+            <w:pPr>
+              <w:spacing w:line="360" w:lineRule="auto"/>
+              <w:jc w:val="center"/>
+              <w:rPr>
+                <w:rFonts w:ascii="Arial" w:hAnsi="Arial" w:cs="Arial"/>
+                <w:sz w:val="24"/>
+                <w:szCs w:val="24"/>
+              </w:rPr>
+            </w:pPr>
+            <w:proofErr w:type="spellStart"/>
+            <w:proofErr w:type="gramStart"/>
+            <w:r>
+              <w:rPr>
+                <w:rFonts w:ascii="Arial" w:hAnsi="Arial" w:cs="Arial"/>
+                <w:sz w:val="24"/>
+                <w:szCs w:val="24"/>
+              </w:rPr>
+              <w:lastRenderedPageBreak/>
+              <w:t>normalize</w:t>
+            </w:r>
+            <w:proofErr w:type="spellEnd"/>
+            <w:r>
+              <w:rPr>
+                <w:rFonts w:ascii="Arial" w:hAnsi="Arial" w:cs="Arial"/>
+                <w:sz w:val="24"/>
+                <w:szCs w:val="24"/>
+              </w:rPr>
+              <w:t>(</w:t>
+            </w:r>
+            <w:proofErr w:type="gramEnd"/>
+            <w:r>
+              <w:rPr>
+                <w:rFonts w:ascii="Arial" w:hAnsi="Arial" w:cs="Arial"/>
+                <w:sz w:val="24"/>
+                <w:szCs w:val="24"/>
+              </w:rPr>
+              <w:t>)</w:t>
+            </w:r>
+          </w:p>
+        </w:tc>
+        <w:tc>
+          <w:tcPr>
+            <w:tcW w:w="4414" w:type="dxa"/>
+          </w:tcPr>
+          <w:p>
+            <w:pPr>
+              <w:spacing w:line="360" w:lineRule="auto"/>
+              <w:jc w:val="both"/>
+              <w:rPr>
+                <w:rFonts w:ascii="Arial" w:hAnsi="Arial" w:cs="Arial"/>
+                <w:sz w:val="24"/>
+                <w:szCs w:val="24"/>
+              </w:rPr>
+            </w:pPr>
+            <w:r>
+              <w:rPr>
+                <w:rFonts w:ascii="Arial" w:hAnsi="Arial" w:cs="Arial"/>
+                <w:sz w:val="24"/>
+                <w:szCs w:val="24"/>
+              </w:rPr>
+              <w:t xml:space="preserve">Normaliza la información a través de algoritmos entrenados. </w:t>
+            </w:r>
+          </w:p>
+        </w:tc>
+      </w:tr>
+      <w:tr>
+        <w:tc>
+          <w:tcPr>
+            <w:tcW w:w="4414" w:type="dxa"/>
+          </w:tcPr>
+          <w:p>
+            <w:pPr>
+              <w:spacing w:line="360" w:lineRule="auto"/>
+              <w:jc w:val="center"/>
+              <w:rPr>
+                <w:rFonts w:ascii="Arial" w:hAnsi="Arial" w:cs="Arial"/>
+                <w:sz w:val="24"/>
+                <w:szCs w:val="24"/>
+              </w:rPr>
+            </w:pPr>
+            <w:proofErr w:type="spellStart"/>
+            <w:proofErr w:type="gramStart"/>
+            <w:r>
+              <w:rPr>
+                <w:rFonts w:ascii="Arial" w:hAnsi="Arial" w:cs="Arial"/>
+                <w:sz w:val="24"/>
+                <w:szCs w:val="24"/>
+              </w:rPr>
+              <w:t>subtract</w:t>
+            </w:r>
+            <w:proofErr w:type="spellEnd"/>
+            <w:r>
+              <w:rPr>
+                <w:rFonts w:ascii="Arial" w:hAnsi="Arial" w:cs="Arial"/>
+                <w:sz w:val="24"/>
+                <w:szCs w:val="24"/>
+              </w:rPr>
+              <w:t>(</w:t>
+            </w:r>
+            <w:proofErr w:type="gramEnd"/>
+            <w:r>
+              <w:rPr>
+                <w:rFonts w:ascii="Arial" w:hAnsi="Arial" w:cs="Arial"/>
+                <w:sz w:val="24"/>
+                <w:szCs w:val="24"/>
+              </w:rPr>
+              <w:t>)</w:t>
+            </w:r>
+          </w:p>
+        </w:tc>
+        <w:tc>
+          <w:tcPr>
+            <w:tcW w:w="4414" w:type="dxa"/>
+          </w:tcPr>
+          <w:p>
+            <w:pPr>
+              <w:spacing w:line="360" w:lineRule="auto"/>
+              <w:jc w:val="both"/>
+              <w:rPr>
+                <w:rFonts w:ascii="Arial" w:hAnsi="Arial" w:cs="Arial"/>
+                <w:sz w:val="24"/>
+                <w:szCs w:val="24"/>
+              </w:rPr>
+            </w:pPr>
+            <w:r>
+              <w:rPr>
+                <w:rFonts w:ascii="Arial" w:hAnsi="Arial" w:cs="Arial"/>
+                <w:sz w:val="24"/>
+                <w:szCs w:val="24"/>
+              </w:rPr>
+              <w:t xml:space="preserve">Resta </w:t>
+            </w:r>
+          </w:p>
+        </w:tc>
+      </w:tr>
+      <w:tr>
+        <w:tc>
+          <w:tcPr>
+            <w:tcW w:w="4414" w:type="dxa"/>
+          </w:tcPr>
+          <w:p>
+            <w:pPr>
+              <w:spacing w:line="360" w:lineRule="auto"/>
+              <w:jc w:val="center"/>
+              <w:rPr>
+                <w:rFonts w:ascii="Arial" w:hAnsi="Arial" w:cs="Arial"/>
+                <w:sz w:val="24"/>
+                <w:szCs w:val="24"/>
+              </w:rPr>
+            </w:pPr>
+            <w:proofErr w:type="spellStart"/>
+            <w:proofErr w:type="gramStart"/>
+            <w:r>
+              <w:rPr>
+                <w:rFonts w:ascii="Arial" w:hAnsi="Arial" w:cs="Arial"/>
+                <w:sz w:val="24"/>
+                <w:szCs w:val="24"/>
+              </w:rPr>
+              <w:t>connectedComponents</w:t>
+            </w:r>
+            <w:proofErr w:type="spellEnd"/>
+            <w:r>
+              <w:rPr>
+                <w:rFonts w:ascii="Arial" w:hAnsi="Arial" w:cs="Arial"/>
+                <w:sz w:val="24"/>
+                <w:szCs w:val="24"/>
+              </w:rPr>
+              <w:t>(</w:t>
+            </w:r>
+            <w:proofErr w:type="gramEnd"/>
+            <w:r>
+              <w:rPr>
+                <w:rFonts w:ascii="Arial" w:hAnsi="Arial" w:cs="Arial"/>
+                <w:sz w:val="24"/>
+                <w:szCs w:val="24"/>
+              </w:rPr>
+              <w:t>)</w:t>
+            </w:r>
+          </w:p>
+        </w:tc>
+        <w:tc>
+          <w:tcPr>
+            <w:tcW w:w="4414" w:type="dxa"/>
+          </w:tcPr>
+          <w:p>
+            <w:pPr>
+              <w:spacing w:line="360" w:lineRule="auto"/>
+              <w:jc w:val="both"/>
+              <w:rPr>
+                <w:rFonts w:ascii="Arial" w:hAnsi="Arial" w:cs="Arial"/>
+                <w:sz w:val="24"/>
+                <w:szCs w:val="24"/>
+              </w:rPr>
+            </w:pPr>
+          </w:p>
+        </w:tc>
+      </w:tr>
+      <w:tr>
+        <w:tc>
+          <w:tcPr>
+            <w:tcW w:w="4414" w:type="dxa"/>
+          </w:tcPr>
+          <w:p>
+            <w:pPr>
+              <w:spacing w:line="360" w:lineRule="auto"/>
+              <w:jc w:val="center"/>
+              <w:rPr>
+                <w:rFonts w:ascii="Arial" w:hAnsi="Arial" w:cs="Arial"/>
+                <w:sz w:val="24"/>
+                <w:szCs w:val="24"/>
+              </w:rPr>
+            </w:pPr>
+            <w:proofErr w:type="spellStart"/>
+            <w:proofErr w:type="gramStart"/>
+            <w:r>
+              <w:rPr>
+                <w:rFonts w:ascii="Arial" w:hAnsi="Arial" w:cs="Arial"/>
+                <w:sz w:val="24"/>
+                <w:szCs w:val="24"/>
+              </w:rPr>
+              <w:t>watershed</w:t>
+            </w:r>
+            <w:proofErr w:type="spellEnd"/>
+            <w:r>
+              <w:rPr>
+                <w:rFonts w:ascii="Arial" w:hAnsi="Arial" w:cs="Arial"/>
+                <w:sz w:val="24"/>
+                <w:szCs w:val="24"/>
+              </w:rPr>
+              <w:t>(</w:t>
+            </w:r>
+            <w:proofErr w:type="gramEnd"/>
+            <w:r>
+              <w:rPr>
+                <w:rFonts w:ascii="Arial" w:hAnsi="Arial" w:cs="Arial"/>
+                <w:sz w:val="24"/>
+                <w:szCs w:val="24"/>
+              </w:rPr>
+              <w:t>)</w:t>
+            </w:r>
+          </w:p>
+        </w:tc>
+        <w:tc>
+          <w:tcPr>
+            <w:tcW w:w="4414" w:type="dxa"/>
+          </w:tcPr>
+          <w:p>
+            <w:pPr>
+              <w:spacing w:line="360" w:lineRule="auto"/>
+              <w:jc w:val="both"/>
+              <w:rPr>
+                <w:rFonts w:ascii="Arial" w:hAnsi="Arial" w:cs="Arial"/>
+                <w:sz w:val="24"/>
+                <w:szCs w:val="24"/>
+              </w:rPr>
+            </w:pPr>
+          </w:p>
+        </w:tc>
+      </w:tr>
+      <w:tr>
+        <w:tc>
+          <w:tcPr>
+            <w:tcW w:w="4414" w:type="dxa"/>
+          </w:tcPr>
+          <w:p>
+            <w:pPr>
+              <w:spacing w:line="360" w:lineRule="auto"/>
+              <w:jc w:val="center"/>
+              <w:rPr>
+                <w:rFonts w:ascii="Arial" w:hAnsi="Arial" w:cs="Arial"/>
+                <w:sz w:val="24"/>
+                <w:szCs w:val="24"/>
+              </w:rPr>
+            </w:pPr>
+            <w:proofErr w:type="spellStart"/>
+            <w:proofErr w:type="gramStart"/>
+            <w:r>
+              <w:rPr>
+                <w:rFonts w:ascii="Arial" w:hAnsi="Arial" w:cs="Arial"/>
+                <w:sz w:val="24"/>
+                <w:szCs w:val="24"/>
+              </w:rPr>
+              <w:t>findContours</w:t>
+            </w:r>
+            <w:proofErr w:type="spellEnd"/>
+            <w:r>
+              <w:rPr>
+                <w:rFonts w:ascii="Arial" w:hAnsi="Arial" w:cs="Arial"/>
+                <w:sz w:val="24"/>
+                <w:szCs w:val="24"/>
+              </w:rPr>
+              <w:t>(</w:t>
+            </w:r>
+            <w:proofErr w:type="gramEnd"/>
+            <w:r>
+              <w:rPr>
+                <w:rFonts w:ascii="Arial" w:hAnsi="Arial" w:cs="Arial"/>
+                <w:sz w:val="24"/>
+                <w:szCs w:val="24"/>
+              </w:rPr>
+              <w:t>)</w:t>
+            </w:r>
+          </w:p>
+        </w:tc>
+        <w:tc>
+          <w:tcPr>
+            <w:tcW w:w="4414" w:type="dxa"/>
+          </w:tcPr>
+          <w:p>
+            <w:pPr>
+              <w:spacing w:line="360" w:lineRule="auto"/>
+              <w:jc w:val="both"/>
+              <w:rPr>
+                <w:rFonts w:ascii="Arial" w:hAnsi="Arial" w:cs="Arial"/>
+                <w:sz w:val="24"/>
+                <w:szCs w:val="24"/>
+              </w:rPr>
+            </w:pPr>
+          </w:p>
+        </w:tc>
+      </w:tr>
+      <w:tr>
+        <w:tc>
+          <w:tcPr>
+            <w:tcW w:w="4414" w:type="dxa"/>
+          </w:tcPr>
+          <w:p>
+            <w:pPr>
+              <w:spacing w:line="360" w:lineRule="auto"/>
+              <w:jc w:val="center"/>
+              <w:rPr>
+                <w:rFonts w:ascii="Arial" w:hAnsi="Arial" w:cs="Arial"/>
+                <w:sz w:val="24"/>
+                <w:szCs w:val="24"/>
+              </w:rPr>
+            </w:pPr>
+            <w:proofErr w:type="spellStart"/>
+            <w:r>
+              <w:rPr>
+                <w:rFonts w:ascii="Arial" w:hAnsi="Arial" w:cs="Arial"/>
+                <w:sz w:val="24"/>
+                <w:szCs w:val="24"/>
+              </w:rPr>
+              <w:t>drawContours</w:t>
+            </w:r>
+            <w:proofErr w:type="spellEnd"/>
+            <w:r>
+              <w:rPr>
+                <w:rFonts w:ascii="Arial" w:hAnsi="Arial" w:cs="Arial"/>
+                <w:sz w:val="24"/>
+                <w:szCs w:val="24"/>
+              </w:rPr>
+              <w:t xml:space="preserve"> ()</w:t>
+            </w:r>
+          </w:p>
+        </w:tc>
+        <w:tc>
+          <w:tcPr>
+            <w:tcW w:w="4414" w:type="dxa"/>
+          </w:tcPr>
+          <w:p>
+            <w:pPr>
+              <w:spacing w:line="360" w:lineRule="auto"/>
+              <w:jc w:val="both"/>
+              <w:rPr>
+                <w:rFonts w:ascii="Arial" w:hAnsi="Arial" w:cs="Arial"/>
+                <w:sz w:val="24"/>
+                <w:szCs w:val="24"/>
+              </w:rPr>
+            </w:pPr>
+          </w:p>
+        </w:tc>
+      </w:tr>
+      <w:tr>
+        <w:tc>
+          <w:tcPr>
+            <w:tcW w:w="4414" w:type="dxa"/>
+          </w:tcPr>
+          <w:p>
+            <w:pPr>
+              <w:spacing w:line="360" w:lineRule="auto"/>
+              <w:jc w:val="center"/>
+              <w:rPr>
+                <w:rFonts w:ascii="Arial" w:hAnsi="Arial" w:cs="Arial"/>
+                <w:sz w:val="24"/>
+                <w:szCs w:val="24"/>
+              </w:rPr>
+            </w:pPr>
+            <w:proofErr w:type="gramStart"/>
+            <w:r>
+              <w:rPr>
+                <w:rFonts w:ascii="Arial" w:hAnsi="Arial" w:cs="Arial"/>
+                <w:sz w:val="24"/>
+                <w:szCs w:val="24"/>
+              </w:rPr>
+              <w:t>median(</w:t>
+            </w:r>
+            <w:proofErr w:type="gramEnd"/>
+            <w:r>
+              <w:rPr>
+                <w:rFonts w:ascii="Arial" w:hAnsi="Arial" w:cs="Arial"/>
+                <w:sz w:val="24"/>
+                <w:szCs w:val="24"/>
+              </w:rPr>
+              <w:t>)</w:t>
+            </w:r>
+          </w:p>
+        </w:tc>
+        <w:tc>
+          <w:tcPr>
+            <w:tcW w:w="4414" w:type="dxa"/>
+          </w:tcPr>
+          <w:p>
+            <w:pPr>
+              <w:spacing w:line="360" w:lineRule="auto"/>
+              <w:jc w:val="both"/>
+              <w:rPr>
+                <w:rFonts w:ascii="Arial" w:hAnsi="Arial" w:cs="Arial"/>
+                <w:sz w:val="24"/>
+                <w:szCs w:val="24"/>
+              </w:rPr>
+            </w:pPr>
+          </w:p>
+        </w:tc>
+      </w:tr>
+      <w:tr>
+        <w:tc>
+          <w:tcPr>
+            <w:tcW w:w="4414" w:type="dxa"/>
+          </w:tcPr>
+          <w:p>
+            <w:pPr>
+              <w:spacing w:line="360" w:lineRule="auto"/>
+              <w:jc w:val="center"/>
+              <w:rPr>
+                <w:rFonts w:ascii="Arial" w:hAnsi="Arial" w:cs="Arial"/>
+                <w:sz w:val="24"/>
+                <w:szCs w:val="24"/>
+              </w:rPr>
+            </w:pPr>
+            <w:proofErr w:type="spellStart"/>
+            <w:proofErr w:type="gramStart"/>
+            <w:r>
+              <w:rPr>
+                <w:rFonts w:ascii="Arial" w:hAnsi="Arial" w:cs="Arial"/>
+                <w:sz w:val="24"/>
+                <w:szCs w:val="24"/>
+              </w:rPr>
+              <w:t>percentile</w:t>
+            </w:r>
+            <w:proofErr w:type="spellEnd"/>
+            <w:r>
+              <w:rPr>
+                <w:rFonts w:ascii="Arial" w:hAnsi="Arial" w:cs="Arial"/>
+                <w:sz w:val="24"/>
+                <w:szCs w:val="24"/>
+              </w:rPr>
+              <w:t>(</w:t>
+            </w:r>
+            <w:proofErr w:type="gramEnd"/>
+            <w:r>
+              <w:rPr>
+                <w:rFonts w:ascii="Arial" w:hAnsi="Arial" w:cs="Arial"/>
+                <w:sz w:val="24"/>
+                <w:szCs w:val="24"/>
+              </w:rPr>
+              <w:t>)</w:t>
+            </w:r>
+          </w:p>
+        </w:tc>
+        <w:tc>
+          <w:tcPr>
+            <w:tcW w:w="4414" w:type="dxa"/>
+          </w:tcPr>
+          <w:p>
+            <w:pPr>
+              <w:spacing w:line="360" w:lineRule="auto"/>
+              <w:jc w:val="both"/>
+              <w:rPr>
+                <w:rFonts w:ascii="Arial" w:hAnsi="Arial" w:cs="Arial"/>
+                <w:sz w:val="24"/>
+                <w:szCs w:val="24"/>
+              </w:rPr>
+            </w:pPr>
+          </w:p>
+        </w:tc>
+      </w:tr>
+      <w:tr>
+        <w:tc>
+          <w:tcPr>
+            <w:tcW w:w="4414" w:type="dxa"/>
+          </w:tcPr>
+          <w:p>
+            <w:pPr>
+              <w:spacing w:line="360" w:lineRule="auto"/>
+              <w:jc w:val="center"/>
+              <w:rPr>
+                <w:rFonts w:ascii="Arial" w:hAnsi="Arial" w:cs="Arial"/>
+                <w:sz w:val="24"/>
+                <w:szCs w:val="24"/>
+              </w:rPr>
+            </w:pPr>
+            <w:proofErr w:type="gramStart"/>
+            <w:r>
+              <w:rPr>
+                <w:rFonts w:ascii="Arial" w:hAnsi="Arial" w:cs="Arial"/>
+                <w:sz w:val="24"/>
+                <w:szCs w:val="24"/>
+              </w:rPr>
+              <w:t>.</w:t>
+            </w:r>
+            <w:proofErr w:type="spellStart"/>
+            <w:r>
+              <w:rPr>
+                <w:rFonts w:ascii="Arial" w:hAnsi="Arial" w:cs="Arial"/>
+                <w:sz w:val="24"/>
+                <w:szCs w:val="24"/>
+              </w:rPr>
+              <w:t>rescale</w:t>
+            </w:r>
+            <w:proofErr w:type="gramEnd"/>
+            <w:r>
+              <w:rPr>
+                <w:rFonts w:ascii="Arial" w:hAnsi="Arial" w:cs="Arial"/>
+                <w:sz w:val="24"/>
+                <w:szCs w:val="24"/>
+              </w:rPr>
+              <w:t>_intensity</w:t>
+            </w:r>
+            <w:proofErr w:type="spellEnd"/>
+            <w:r>
+              <w:rPr>
+                <w:rFonts w:ascii="Arial" w:hAnsi="Arial" w:cs="Arial"/>
+                <w:sz w:val="24"/>
+                <w:szCs w:val="24"/>
+              </w:rPr>
+              <w:t>()</w:t>
+            </w:r>
+          </w:p>
+        </w:tc>
+        <w:tc>
+          <w:tcPr>
+            <w:tcW w:w="4414" w:type="dxa"/>
+          </w:tcPr>
+          <w:p>
+            <w:pPr>
+              <w:spacing w:line="360" w:lineRule="auto"/>
+              <w:jc w:val="both"/>
+              <w:rPr>
+                <w:rFonts w:ascii="Arial" w:hAnsi="Arial" w:cs="Arial"/>
+                <w:sz w:val="24"/>
+                <w:szCs w:val="24"/>
+              </w:rPr>
+            </w:pPr>
+          </w:p>
+        </w:tc>
+      </w:tr>
+      <w:tr>
+        <w:tc>
+          <w:tcPr>
+            <w:tcW w:w="4414" w:type="dxa"/>
+          </w:tcPr>
+          <w:p>
+            <w:pPr>
+              <w:spacing w:line="360" w:lineRule="auto"/>
+              <w:jc w:val="center"/>
+              <w:rPr>
+                <w:rFonts w:ascii="Arial" w:hAnsi="Arial" w:cs="Arial"/>
+                <w:sz w:val="24"/>
+                <w:szCs w:val="24"/>
+              </w:rPr>
+            </w:pPr>
+            <w:proofErr w:type="spellStart"/>
+            <w:r>
+              <w:rPr>
+                <w:rFonts w:ascii="Arial" w:hAnsi="Arial" w:cs="Arial"/>
+                <w:sz w:val="24"/>
+                <w:szCs w:val="24"/>
+              </w:rPr>
+              <w:t>equalize_</w:t>
+            </w:r>
+            <w:proofErr w:type="gramStart"/>
+            <w:r>
+              <w:rPr>
+                <w:rFonts w:ascii="Arial" w:hAnsi="Arial" w:cs="Arial"/>
+                <w:sz w:val="24"/>
+                <w:szCs w:val="24"/>
+              </w:rPr>
+              <w:t>hist</w:t>
+            </w:r>
+            <w:proofErr w:type="spellEnd"/>
+            <w:r>
+              <w:rPr>
+                <w:rFonts w:ascii="Arial" w:hAnsi="Arial" w:cs="Arial"/>
+                <w:sz w:val="24"/>
+                <w:szCs w:val="24"/>
+              </w:rPr>
+              <w:t>(</w:t>
+            </w:r>
+            <w:proofErr w:type="gramEnd"/>
+            <w:r>
+              <w:rPr>
+                <w:rFonts w:ascii="Arial" w:hAnsi="Arial" w:cs="Arial"/>
+                <w:sz w:val="24"/>
+                <w:szCs w:val="24"/>
+              </w:rPr>
+              <w:t>)</w:t>
+            </w:r>
+          </w:p>
+        </w:tc>
+        <w:tc>
+          <w:tcPr>
+            <w:tcW w:w="4414" w:type="dxa"/>
+          </w:tcPr>
+          <w:p>
+            <w:pPr>
+              <w:spacing w:line="360" w:lineRule="auto"/>
+              <w:jc w:val="both"/>
+              <w:rPr>
+                <w:rFonts w:ascii="Arial" w:hAnsi="Arial" w:cs="Arial"/>
+                <w:sz w:val="24"/>
+                <w:szCs w:val="24"/>
+              </w:rPr>
+            </w:pPr>
+          </w:p>
+        </w:tc>
+      </w:tr>
+      <w:tr>
+        <w:tc>
+          <w:tcPr>
+            <w:tcW w:w="4414" w:type="dxa"/>
+          </w:tcPr>
+          <w:p>
+            <w:pPr>
+              <w:spacing w:line="360" w:lineRule="auto"/>
+              <w:jc w:val="center"/>
+              <w:rPr>
+                <w:rFonts w:ascii="Arial" w:hAnsi="Arial" w:cs="Arial"/>
+                <w:sz w:val="24"/>
+                <w:szCs w:val="24"/>
+              </w:rPr>
+            </w:pPr>
+            <w:proofErr w:type="spellStart"/>
+            <w:r>
+              <w:rPr>
+                <w:rFonts w:ascii="Arial" w:hAnsi="Arial" w:cs="Arial"/>
+                <w:sz w:val="24"/>
+                <w:szCs w:val="24"/>
+              </w:rPr>
+              <w:t>equalize_</w:t>
+            </w:r>
+            <w:proofErr w:type="gramStart"/>
+            <w:r>
+              <w:rPr>
+                <w:rFonts w:ascii="Arial" w:hAnsi="Arial" w:cs="Arial"/>
+                <w:sz w:val="24"/>
+                <w:szCs w:val="24"/>
+              </w:rPr>
+              <w:t>adapthist</w:t>
+            </w:r>
+            <w:proofErr w:type="spellEnd"/>
+            <w:r>
+              <w:rPr>
+                <w:rFonts w:ascii="Arial" w:hAnsi="Arial" w:cs="Arial"/>
+                <w:sz w:val="24"/>
+                <w:szCs w:val="24"/>
+              </w:rPr>
+              <w:t>(</w:t>
+            </w:r>
+            <w:proofErr w:type="gramEnd"/>
+            <w:r>
+              <w:rPr>
+                <w:rFonts w:ascii="Arial" w:hAnsi="Arial" w:cs="Arial"/>
+                <w:sz w:val="24"/>
+                <w:szCs w:val="24"/>
+              </w:rPr>
+              <w:t>)</w:t>
+            </w:r>
+          </w:p>
+        </w:tc>
+        <w:tc>
+          <w:tcPr>
+            <w:tcW w:w="4414" w:type="dxa"/>
+          </w:tcPr>
+          <w:p>
+            <w:pPr>
+              <w:spacing w:line="360" w:lineRule="auto"/>
+              <w:jc w:val="both"/>
+              <w:rPr>
+                <w:rFonts w:ascii="Arial" w:hAnsi="Arial" w:cs="Arial"/>
+                <w:sz w:val="24"/>
+                <w:szCs w:val="24"/>
+              </w:rPr>
+            </w:pPr>
+          </w:p>
+        </w:tc>
+      </w:tr>
+      <w:tr>
+        <w:tc>
+          <w:tcPr>
+            <w:tcW w:w="4414" w:type="dxa"/>
+          </w:tcPr>
+          <w:p>
+            <w:pPr>
+              <w:spacing w:line="360" w:lineRule="auto"/>
+              <w:jc w:val="center"/>
+              <w:rPr>
+                <w:rFonts w:ascii="Arial" w:hAnsi="Arial" w:cs="Arial"/>
+                <w:sz w:val="24"/>
+                <w:szCs w:val="24"/>
+              </w:rPr>
+            </w:pPr>
+            <w:proofErr w:type="spellStart"/>
+            <w:proofErr w:type="gramStart"/>
+            <w:r>
+              <w:rPr>
+                <w:rFonts w:ascii="Arial" w:hAnsi="Arial" w:cs="Arial"/>
+                <w:sz w:val="24"/>
+                <w:szCs w:val="24"/>
+              </w:rPr>
+              <w:t>filters.sobel</w:t>
+            </w:r>
+            <w:proofErr w:type="spellEnd"/>
+            <w:proofErr w:type="gramEnd"/>
+          </w:p>
+        </w:tc>
+        <w:tc>
+          <w:tcPr>
+            <w:tcW w:w="4414" w:type="dxa"/>
+          </w:tcPr>
+          <w:p>
+            <w:pPr>
+              <w:spacing w:line="360" w:lineRule="auto"/>
+              <w:jc w:val="both"/>
+              <w:rPr>
+                <w:rFonts w:ascii="Arial" w:hAnsi="Arial" w:cs="Arial"/>
+                <w:sz w:val="24"/>
+                <w:szCs w:val="24"/>
+              </w:rPr>
+            </w:pPr>
+          </w:p>
+        </w:tc>
+      </w:tr>
+      <w:tr>
+        <w:tc>
+          <w:tcPr>
+            <w:tcW w:w="4414" w:type="dxa"/>
+          </w:tcPr>
+          <w:p>
+            <w:pPr>
+              <w:spacing w:line="360" w:lineRule="auto"/>
+              <w:jc w:val="center"/>
+              <w:rPr>
+                <w:rFonts w:ascii="Arial" w:hAnsi="Arial" w:cs="Arial"/>
+                <w:sz w:val="24"/>
+                <w:szCs w:val="24"/>
+              </w:rPr>
+            </w:pPr>
+            <w:proofErr w:type="spellStart"/>
+            <w:proofErr w:type="gramStart"/>
+            <w:r>
+              <w:rPr>
+                <w:rFonts w:ascii="Arial" w:hAnsi="Arial" w:cs="Arial"/>
+                <w:sz w:val="24"/>
+                <w:szCs w:val="24"/>
+              </w:rPr>
+              <w:t>filters.roberts</w:t>
+            </w:r>
+            <w:proofErr w:type="spellEnd"/>
+            <w:proofErr w:type="gramEnd"/>
+          </w:p>
+        </w:tc>
+        <w:tc>
+          <w:tcPr>
+            <w:tcW w:w="4414" w:type="dxa"/>
+          </w:tcPr>
+          <w:p>
+            <w:pPr>
+              <w:spacing w:line="360" w:lineRule="auto"/>
+              <w:jc w:val="both"/>
+              <w:rPr>
+                <w:rFonts w:ascii="Arial" w:hAnsi="Arial" w:cs="Arial"/>
+                <w:sz w:val="24"/>
+                <w:szCs w:val="24"/>
+              </w:rPr>
+            </w:pPr>
+          </w:p>
+        </w:tc>
+      </w:tr>
+      <w:tr>
+        <w:tc>
+          <w:tcPr>
+            <w:tcW w:w="4414" w:type="dxa"/>
+          </w:tcPr>
+          <w:p>
+            <w:pPr>
+              <w:spacing w:line="360" w:lineRule="auto"/>
+              <w:jc w:val="center"/>
+              <w:rPr>
+                <w:rFonts w:ascii="Arial" w:hAnsi="Arial" w:cs="Arial"/>
+                <w:sz w:val="24"/>
+                <w:szCs w:val="24"/>
+              </w:rPr>
+            </w:pPr>
+            <w:proofErr w:type="spellStart"/>
+            <w:proofErr w:type="gramStart"/>
+            <w:r>
+              <w:rPr>
+                <w:rFonts w:ascii="Arial" w:hAnsi="Arial" w:cs="Arial"/>
+                <w:sz w:val="24"/>
+                <w:szCs w:val="24"/>
+              </w:rPr>
+              <w:t>filters.prewitt</w:t>
+            </w:r>
+            <w:proofErr w:type="spellEnd"/>
+            <w:proofErr w:type="gramEnd"/>
+          </w:p>
+        </w:tc>
+        <w:tc>
+          <w:tcPr>
+            <w:tcW w:w="4414" w:type="dxa"/>
+          </w:tcPr>
+          <w:p>
+            <w:pPr>
+              <w:spacing w:line="360" w:lineRule="auto"/>
+              <w:jc w:val="both"/>
+              <w:rPr>
+                <w:rFonts w:ascii="Arial" w:hAnsi="Arial" w:cs="Arial"/>
+                <w:sz w:val="24"/>
+                <w:szCs w:val="24"/>
+              </w:rPr>
+            </w:pPr>
+          </w:p>
+        </w:tc>
+      </w:tr>
+    </w:tbl>
+    <w:p>
+      <w:pPr>
+        <w:spacing w:line="360" w:lineRule="auto"/>
+        <w:rPr>
+          <w:rFonts w:ascii="Arial" w:hAnsi="Arial" w:cs="Arial"/>
+          <w:sz w:val="24"/>
+          <w:szCs w:val="24"/>
+        </w:rPr>
+      </w:pPr>
+    </w:p>
     <w:sectPr>
-      <w:headerReference w:type="default" r:id="rId25"/>
+      <w:headerReference w:type="default" r:id="rId26"/>
       <w:pgSz w:w="12240" w:h="15840"/>
       <w:pgMar w:top="1417" w:right="1701" w:bottom="1417" w:left="1701" w:header="708" w:footer="708" w:gutter="0"/>
       <w:cols w:space="708"/>
@@ -10809,6 +13137,25 @@
       <w:contextualSpacing/>
     </w:pPr>
   </w:style>
+  <w:style w:type="table" w:styleId="Tablaconcuadrcula">
+    <w:name w:val="Table Grid"/>
+    <w:basedOn w:val="Tablanormal"/>
+    <w:uiPriority w:val="39"/>
+    <w:rsid w:val="004F2316"/>
+    <w:pPr>
+      <w:spacing w:after="0" w:line="240" w:lineRule="auto"/>
+    </w:pPr>
+    <w:tblPr>
+      <w:tblBorders>
+        <w:top w:val="single" w:sz="4" w:space="0" w:color="auto"/>
+        <w:left w:val="single" w:sz="4" w:space="0" w:color="auto"/>
+        <w:bottom w:val="single" w:sz="4" w:space="0" w:color="auto"/>
+        <w:right w:val="single" w:sz="4" w:space="0" w:color="auto"/>
+        <w:insideH w:val="single" w:sz="4" w:space="0" w:color="auto"/>
+        <w:insideV w:val="single" w:sz="4" w:space="0" w:color="auto"/>
+      </w:tblBorders>
+    </w:tblPr>
+  </w:style>
 </w:styles>
 </file>
 

</xml_diff>